<commit_message>
comments added to proposal
</commit_message>
<xml_diff>
--- a/Final_Project_Proposal.docx
+++ b/Final_Project_Proposal.docx
@@ -1,6 +1,6 @@
 
 <file path=word/document.xml><?xml version="1.0" encoding="utf-8"?>
-<w:document xmlns:wpc="http://schemas.microsoft.com/office/word/2010/wordprocessingCanvas" xmlns:mo="http://schemas.microsoft.com/office/mac/office/2008/main" xmlns:mc="http://schemas.openxmlformats.org/markup-compatibility/2006" xmlns:mv="urn:schemas-microsoft-com:mac:vml" xmlns:o="urn:schemas-microsoft-com:office:office" xmlns:r="http://schemas.openxmlformats.org/officeDocument/2006/relationships" xmlns:m="http://schemas.openxmlformats.org/officeDocument/2006/math" xmlns:v="urn:schemas-microsoft-com:vml" xmlns:wp14="http://schemas.microsoft.com/office/word/2010/wordprocessingDrawing" xmlns:wp="http://schemas.openxmlformats.org/drawingml/2006/wordprocessingDrawing" xmlns:w10="urn:schemas-microsoft-com:office:word" xmlns:w="http://schemas.openxmlformats.org/wordprocessingml/2006/main" xmlns:w14="http://schemas.microsoft.com/office/word/2010/wordml" xmlns:wpg="http://schemas.microsoft.com/office/word/2010/wordprocessingGroup" xmlns:wpi="http://schemas.microsoft.com/office/word/2010/wordprocessingInk" xmlns:wne="http://schemas.microsoft.com/office/word/2006/wordml" xmlns:wps="http://schemas.microsoft.com/office/word/2010/wordprocessingShape" mc:Ignorable="w14 wp14">
+<w:document xmlns:wpc="http://schemas.microsoft.com/office/word/2010/wordprocessingCanvas" xmlns:mo="http://schemas.microsoft.com/office/mac/office/2008/main" xmlns:mc="http://schemas.openxmlformats.org/markup-compatibility/2006" xmlns:mv="urn:schemas-microsoft-com:mac:vml" xmlns:o="urn:schemas-microsoft-com:office:office" xmlns:r="http://schemas.openxmlformats.org/officeDocument/2006/relationships" xmlns:m="http://schemas.openxmlformats.org/officeDocument/2006/math" xmlns:v="urn:schemas-microsoft-com:vml" xmlns:wp14="http://schemas.microsoft.com/office/word/2010/wordprocessingDrawing" xmlns:wp="http://schemas.openxmlformats.org/drawingml/2006/wordprocessingDrawing" xmlns:w10="urn:schemas-microsoft-com:office:word" xmlns:w="http://schemas.openxmlformats.org/wordprocessingml/2006/main" xmlns:w14="http://schemas.microsoft.com/office/word/2010/wordml" xmlns:w15="http://schemas.microsoft.com/office/word/2012/wordml" xmlns:wpg="http://schemas.microsoft.com/office/word/2010/wordprocessingGroup" xmlns:wpi="http://schemas.microsoft.com/office/word/2010/wordprocessingInk" xmlns:wne="http://schemas.microsoft.com/office/word/2006/wordml" xmlns:wps="http://schemas.microsoft.com/office/word/2010/wordprocessingShape" mc:Ignorable="w14 w15 wp14">
   <w:body>
     <w:p>
       <w:r>
@@ -60,9 +60,22 @@
       </w:pPr>
     </w:p>
     <w:p>
+      <w:pPr>
+        <w:rPr>
+          <w:del w:id="0" w:author="Tiffany Timbers" w:date="2015-11-08T20:33:00Z"/>
+        </w:rPr>
+      </w:pPr>
       <w:r>
         <w:tab/>
-        <w:t xml:space="preserve">Using historical wind data from the Squamish oceanfront, I plan on simulating wind turbine power generation data.  Squamish, the wind surfing capitals of Canada has long been known to have a windy waterfront, especially in the summer.  Using 7 years of wind data from this waterfront, this projects aims to simulate the potential for wind power generation.  </w:t>
+        <w:t>Using historical wind data from the Squamish oceanfront, I plan on simulating wind turbine power generation data.  Squamish, the wind surfing capitals of Canada has long been known to have a windy waterfront, especially in the summer.  Using 7 years of wind data from this waterfront, this projects aims to simulate the potential for wind power generation</w:t>
+      </w:r>
+      <w:del w:id="1" w:author="Tiffany Timbers" w:date="2015-11-08T20:32:00Z">
+        <w:r>
+          <w:delText xml:space="preserve">. </w:delText>
+        </w:r>
+      </w:del>
+      <w:r>
+        <w:t xml:space="preserve"> </w:t>
       </w:r>
     </w:p>
     <w:p>
@@ -84,6 +97,11 @@
       <w:r>
         <w:fldChar w:fldCharType="end"/>
       </w:r>
+      <w:ins w:id="2" w:author="Tiffany Timbers" w:date="2015-11-08T20:33:00Z">
+        <w:r>
+          <w:t xml:space="preserve">. What does the data look like? Explicitly state your research question and hypothesis. </w:t>
+        </w:r>
+      </w:ins>
     </w:p>
     <w:p/>
     <w:p>
@@ -157,6 +175,41 @@
       <w:r>
         <w:fldChar w:fldCharType="end"/>
       </w:r>
+      <w:ins w:id="3" w:author="Tiffany Timbers" w:date="2015-11-08T20:30:00Z">
+        <w:r>
+          <w:t xml:space="preserve">. What </w:t>
+        </w:r>
+      </w:ins>
+      <w:ins w:id="4" w:author="Tiffany Timbers" w:date="2015-11-08T20:31:00Z">
+        <w:r>
+          <w:t>exactly</w:t>
+        </w:r>
+      </w:ins>
+      <w:ins w:id="5" w:author="Tiffany Timbers" w:date="2015-11-08T20:30:00Z">
+        <w:r>
+          <w:t xml:space="preserve"> </w:t>
+        </w:r>
+      </w:ins>
+      <w:ins w:id="6" w:author="Tiffany Timbers" w:date="2015-11-08T20:31:00Z">
+        <w:r>
+          <w:t xml:space="preserve">are you planning to do? Are you going to compare windspeeds at different geographical locations? Look at how windspeeds vary throughout the year? Characterize these and other aspects of wind </w:t>
+        </w:r>
+      </w:ins>
+      <w:ins w:id="7" w:author="Tiffany Timbers" w:date="2015-11-08T20:32:00Z">
+        <w:r>
+          <w:t>behavior</w:t>
+        </w:r>
+      </w:ins>
+      <w:ins w:id="8" w:author="Tiffany Timbers" w:date="2015-11-08T20:31:00Z">
+        <w:r>
+          <w:t xml:space="preserve"> </w:t>
+        </w:r>
+      </w:ins>
+      <w:ins w:id="9" w:author="Tiffany Timbers" w:date="2015-11-08T20:32:00Z">
+        <w:r>
+          <w:t>to predict which type of wind-turbines would be most efficient here?</w:t>
+        </w:r>
+      </w:ins>
     </w:p>
     <w:p/>
     <w:p>
@@ -180,10 +233,37 @@
     <w:p>
       <w:pPr>
         <w:ind w:firstLine="720"/>
-      </w:pPr>
-      <w:r>
-        <w:t>I expect to find fairly high wind outputs depending on the sizes and models of wind turbines simulated.  If power output projections are high, this could be significant for potential future wind turbine installations in Squamish.  This research could lead to future research of other locations in Squamish that may be even windier such us ridgetops.</w:t>
-      </w:r>
+        <w:rPr>
+          <w:del w:id="10" w:author="Tiffany Timbers" w:date="2015-11-08T20:33:00Z"/>
+        </w:rPr>
+      </w:pPr>
+      <w:r>
+        <w:t xml:space="preserve">I expect to find </w:t>
+      </w:r>
+      <w:commentRangeStart w:id="11"/>
+      <w:r>
+        <w:t>fairly</w:t>
+      </w:r>
+      <w:commentRangeEnd w:id="11"/>
+      <w:r>
+        <w:rPr>
+          <w:rStyle w:val="CommentReference"/>
+        </w:rPr>
+        <w:commentReference w:id="11"/>
+      </w:r>
+      <w:r>
+        <w:t xml:space="preserve"> high wind outputs depending on the sizes and models of wind turbines simulated.  If power output projections are high, this could be significant for potential future wind turbine installations in Squamish.  This research could lead to future research of other locations in Squamish that may be even windier such us ridgetops</w:t>
+      </w:r>
+      <w:ins w:id="12" w:author="Tiffany Timbers" w:date="2015-11-08T20:33:00Z">
+        <w:r>
+          <w:t xml:space="preserve"> </w:t>
+        </w:r>
+      </w:ins>
+      <w:del w:id="13" w:author="Tiffany Timbers" w:date="2015-11-08T20:33:00Z">
+        <w:r>
+          <w:delText>.</w:delText>
+        </w:r>
+      </w:del>
     </w:p>
     <w:p>
       <w:pPr>
@@ -207,10 +287,60 @@
       <w:r>
         <w:fldChar w:fldCharType="end"/>
       </w:r>
+      <w:ins w:id="14" w:author="Tiffany Timbers" w:date="2015-11-08T20:33:00Z">
+        <w:r>
+          <w:t>. Why? How would this research lead to this?</w:t>
+        </w:r>
+      </w:ins>
     </w:p>
     <w:p>
       <w:pPr>
         <w:ind w:firstLine="720"/>
+        <w:rPr>
+          <w:ins w:id="15" w:author="Tiffany Timbers" w:date="2015-11-08T20:38:00Z"/>
+        </w:rPr>
+      </w:pPr>
+    </w:p>
+    <w:p>
+      <w:pPr>
+        <w:rPr>
+          <w:ins w:id="16" w:author="Tiffany Timbers" w:date="2015-11-08T20:38:00Z"/>
+        </w:rPr>
+        <w:pPrChange w:id="17" w:author="Tiffany Timbers" w:date="2015-11-08T20:38:00Z">
+          <w:pPr>
+            <w:ind w:firstLine="720"/>
+          </w:pPr>
+        </w:pPrChange>
+      </w:pPr>
+      <w:ins w:id="18" w:author="Tiffany Timbers" w:date="2015-11-08T20:38:00Z">
+        <w:r>
+          <w:t xml:space="preserve">This very </w:t>
+        </w:r>
+        <w:r>
+          <w:t xml:space="preserve">terse proposal does not clearly illuminate what exactly you want to do. You had an extra 300 words you could have used to make this more clear. In the future, try to use the majority of the space provided, and take a look at the </w:t>
+        </w:r>
+      </w:ins>
+      <w:ins w:id="19" w:author="Tiffany Timbers" w:date="2015-11-08T20:39:00Z">
+        <w:r>
+          <w:t xml:space="preserve">grading </w:t>
+        </w:r>
+      </w:ins>
+      <w:ins w:id="20" w:author="Tiffany Timbers" w:date="2015-11-08T20:38:00Z">
+        <w:r>
+          <w:t>rubric</w:t>
+        </w:r>
+      </w:ins>
+      <w:ins w:id="21" w:author="Tiffany Timbers" w:date="2015-11-08T20:39:00Z">
+        <w:r>
+          <w:t>.</w:t>
+        </w:r>
+      </w:ins>
+      <w:bookmarkStart w:id="22" w:name="_GoBack"/>
+      <w:bookmarkEnd w:id="22"/>
+    </w:p>
+    <w:p>
+      <w:pPr>
+        <w:ind w:firstLine="720"/>
       </w:pPr>
     </w:p>
     <w:p>
@@ -258,19 +388,11 @@
         </w:rPr>
         <w:fldChar w:fldCharType="separate"/>
       </w:r>
-      <w:proofErr w:type="gramStart"/>
-      <w:r>
-        <w:rPr>
-          <w:rFonts w:ascii="Cambria"/>
-        </w:rPr>
-        <w:t>Carolin Mabel, M., &amp; Fernandez, E. (2008).</w:t>
-      </w:r>
-      <w:proofErr w:type="gramEnd"/>
-      <w:r>
-        <w:rPr>
-          <w:rFonts w:ascii="Cambria"/>
-        </w:rPr>
-        <w:t xml:space="preserve"> Analysis of wind power generation and prediction using ANN: A case study. </w:t>
+      <w:r>
+        <w:rPr>
+          <w:rFonts w:ascii="Cambria"/>
+        </w:rPr>
+        <w:t xml:space="preserve">Carolin Mabel, M., &amp; Fernandez, E. (2008). Analysis of wind power generation and prediction using ANN: A case study. </w:t>
       </w:r>
       <w:r>
         <w:rPr>
@@ -312,6 +434,7 @@
         <w:rPr>
           <w:rFonts w:ascii="Cambria"/>
         </w:rPr>
+        <w:lastRenderedPageBreak/>
         <w:t xml:space="preserve">Laher, R. R., Surace, J., Grillmair, C. J., Ofek, E. O., Levitan, D., Sesar, B., … Kulkarni, S. R. (2014). IPAC Image Processing and Data Archiving for the Palomar Transient Factory. </w:t>
       </w:r>
       <w:r>
@@ -354,53 +477,28 @@
         <w:rPr>
           <w:rFonts w:ascii="Cambria"/>
         </w:rPr>
-        <w:lastRenderedPageBreak/>
-        <w:t xml:space="preserve">Thorarinsdottir, T. L., &amp; Gneiting, T. (2010). Probabilistic forecasts of wind speed: ensemble model output statistics by using </w:t>
-      </w:r>
-      <w:proofErr w:type="gramStart"/>
-      <w:r>
-        <w:rPr>
-          <w:rFonts w:ascii="Cambria"/>
-        </w:rPr>
-        <w:t>heteroscedastic censored</w:t>
-      </w:r>
-      <w:proofErr w:type="gramEnd"/>
-      <w:r>
-        <w:rPr>
-          <w:rFonts w:ascii="Cambria"/>
-        </w:rPr>
-        <w:t xml:space="preserve"> regression. </w:t>
-      </w:r>
-      <w:proofErr w:type="gramStart"/>
+        <w:t xml:space="preserve">Thorarinsdottir, T. L., &amp; Gneiting, T. (2010). Probabilistic forecasts of wind speed: ensemble model output statistics by using heteroscedastic censored regression. </w:t>
+      </w:r>
       <w:r>
         <w:rPr>
           <w:rFonts w:ascii="Cambria"/>
           <w:i/>
           <w:iCs/>
         </w:rPr>
-        <w:t>Journal of the Royal Statistical Society.</w:t>
-      </w:r>
-      <w:proofErr w:type="gramEnd"/>
+        <w:t>Journal of the Royal Statistical Society. Series A (Statistics in Society)</w:t>
+      </w:r>
+      <w:r>
+        <w:rPr>
+          <w:rFonts w:ascii="Cambria"/>
+        </w:rPr>
+        <w:t xml:space="preserve">, </w:t>
+      </w:r>
       <w:r>
         <w:rPr>
           <w:rFonts w:ascii="Cambria"/>
           <w:i/>
           <w:iCs/>
         </w:rPr>
-        <w:t xml:space="preserve"> Series A (Statistics in Society)</w:t>
-      </w:r>
-      <w:r>
-        <w:rPr>
-          <w:rFonts w:ascii="Cambria"/>
-        </w:rPr>
-        <w:t xml:space="preserve">, </w:t>
-      </w:r>
-      <w:r>
-        <w:rPr>
-          <w:rFonts w:ascii="Cambria"/>
-          <w:i/>
-          <w:iCs/>
-        </w:rPr>
         <w:t>173</w:t>
       </w:r>
       <w:r>
@@ -422,8 +520,6 @@
         </w:rPr>
         <w:fldChar w:fldCharType="end"/>
       </w:r>
-      <w:bookmarkStart w:id="0" w:name="_GoBack"/>
-      <w:bookmarkEnd w:id="0"/>
     </w:p>
     <w:sectPr>
       <w:pgSz w:w="12240" w:h="15840"/>
@@ -435,8 +531,43 @@
 </w:document>
 </file>
 
+<file path=word/comments.xml><?xml version="1.0" encoding="utf-8"?>
+<w:comments xmlns:wpc="http://schemas.microsoft.com/office/word/2010/wordprocessingCanvas" xmlns:mo="http://schemas.microsoft.com/office/mac/office/2008/main" xmlns:mc="http://schemas.openxmlformats.org/markup-compatibility/2006" xmlns:mv="urn:schemas-microsoft-com:mac:vml" xmlns:o="urn:schemas-microsoft-com:office:office" xmlns:r="http://schemas.openxmlformats.org/officeDocument/2006/relationships" xmlns:m="http://schemas.openxmlformats.org/officeDocument/2006/math" xmlns:v="urn:schemas-microsoft-com:vml" xmlns:wp14="http://schemas.microsoft.com/office/word/2010/wordprocessingDrawing" xmlns:wp="http://schemas.openxmlformats.org/drawingml/2006/wordprocessingDrawing" xmlns:w10="urn:schemas-microsoft-com:office:word" xmlns:w="http://schemas.openxmlformats.org/wordprocessingml/2006/main" xmlns:w14="http://schemas.microsoft.com/office/word/2010/wordml" xmlns:w15="http://schemas.microsoft.com/office/word/2012/wordml" xmlns:wpg="http://schemas.microsoft.com/office/word/2010/wordprocessingGroup" xmlns:wpi="http://schemas.microsoft.com/office/word/2010/wordprocessingInk" xmlns:wne="http://schemas.microsoft.com/office/word/2006/wordml" xmlns:wps="http://schemas.microsoft.com/office/word/2010/wordprocessingShape" mc:Ignorable="w14 w15 wp14">
+  <w:comment w:id="11" w:author="Tiffany Timbers" w:date="2015-11-08T20:34:00Z" w:initials="TT">
+    <w:p>
+      <w:pPr>
+        <w:pStyle w:val="CommentText"/>
+      </w:pPr>
+      <w:r>
+        <w:rPr>
+          <w:rStyle w:val="CommentReference"/>
+        </w:rPr>
+        <w:annotationRef/>
+      </w:r>
+      <w:r>
+        <w:t>This is not a quantitative term, what is fairly high?</w:t>
+      </w:r>
+    </w:p>
+  </w:comment>
+</w:comments>
+</file>
+
+<file path=word/commentsExtended.xml><?xml version="1.0" encoding="utf-8"?>
+<w15:commentsEx xmlns:wpc="http://schemas.microsoft.com/office/word/2010/wordprocessingCanvas" xmlns:mo="http://schemas.microsoft.com/office/mac/office/2008/main" xmlns:mc="http://schemas.openxmlformats.org/markup-compatibility/2006" xmlns:mv="urn:schemas-microsoft-com:mac:vml" xmlns:o="urn:schemas-microsoft-com:office:office" xmlns:r="http://schemas.openxmlformats.org/officeDocument/2006/relationships" xmlns:m="http://schemas.openxmlformats.org/officeDocument/2006/math" xmlns:v="urn:schemas-microsoft-com:vml" xmlns:wp14="http://schemas.microsoft.com/office/word/2010/wordprocessingDrawing" xmlns:wp="http://schemas.openxmlformats.org/drawingml/2006/wordprocessingDrawing" xmlns:w10="urn:schemas-microsoft-com:office:word" xmlns:w="http://schemas.openxmlformats.org/wordprocessingml/2006/main" xmlns:w14="http://schemas.microsoft.com/office/word/2010/wordml" xmlns:w15="http://schemas.microsoft.com/office/word/2012/wordml" xmlns:wpg="http://schemas.microsoft.com/office/word/2010/wordprocessingGroup" xmlns:wpi="http://schemas.microsoft.com/office/word/2010/wordprocessingInk" xmlns:wne="http://schemas.microsoft.com/office/word/2006/wordml" xmlns:wps="http://schemas.microsoft.com/office/word/2010/wordprocessingShape" mc:Ignorable="w14 w15 wp14">
+  <w15:commentEx w15:paraId="22076263" w15:done="0"/>
+</w15:commentsEx>
+</file>
+
+<file path=word/people.xml><?xml version="1.0" encoding="utf-8"?>
+<w15:people xmlns:wpc="http://schemas.microsoft.com/office/word/2010/wordprocessingCanvas" xmlns:mo="http://schemas.microsoft.com/office/mac/office/2008/main" xmlns:mc="http://schemas.openxmlformats.org/markup-compatibility/2006" xmlns:mv="urn:schemas-microsoft-com:mac:vml" xmlns:o="urn:schemas-microsoft-com:office:office" xmlns:r="http://schemas.openxmlformats.org/officeDocument/2006/relationships" xmlns:m="http://schemas.openxmlformats.org/officeDocument/2006/math" xmlns:v="urn:schemas-microsoft-com:vml" xmlns:wp14="http://schemas.microsoft.com/office/word/2010/wordprocessingDrawing" xmlns:wp="http://schemas.openxmlformats.org/drawingml/2006/wordprocessingDrawing" xmlns:w10="urn:schemas-microsoft-com:office:word" xmlns:w="http://schemas.openxmlformats.org/wordprocessingml/2006/main" xmlns:w14="http://schemas.microsoft.com/office/word/2010/wordml" xmlns:w15="http://schemas.microsoft.com/office/word/2012/wordml" xmlns:wpg="http://schemas.microsoft.com/office/word/2010/wordprocessingGroup" xmlns:wpi="http://schemas.microsoft.com/office/word/2010/wordprocessingInk" xmlns:wne="http://schemas.microsoft.com/office/word/2006/wordml" xmlns:wps="http://schemas.microsoft.com/office/word/2010/wordprocessingShape" mc:Ignorable="w14 w15 wp14">
+  <w15:person w15:author="Tiffany Timbers">
+    <w15:presenceInfo w15:providerId="Windows Live" w15:userId="28f9d230d3bc45a7"/>
+  </w15:person>
+</w15:people>
+</file>
+
 <file path=word/styles.xml><?xml version="1.0" encoding="utf-8"?>
-<w:styles xmlns:mc="http://schemas.openxmlformats.org/markup-compatibility/2006" xmlns:r="http://schemas.openxmlformats.org/officeDocument/2006/relationships" xmlns:w="http://schemas.openxmlformats.org/wordprocessingml/2006/main" xmlns:w14="http://schemas.microsoft.com/office/word/2010/wordml" mc:Ignorable="w14">
+<w:styles xmlns:mc="http://schemas.openxmlformats.org/markup-compatibility/2006" xmlns:r="http://schemas.openxmlformats.org/officeDocument/2006/relationships" xmlns:w="http://schemas.openxmlformats.org/wordprocessingml/2006/main" xmlns:w14="http://schemas.microsoft.com/office/word/2010/wordml" xmlns:w15="http://schemas.microsoft.com/office/word/2012/wordml" mc:Ignorable="w14 w15">
   <w:docDefaults>
     <w:rPrDefault>
       <w:rPr>
@@ -448,144 +579,387 @@
     </w:rPrDefault>
     <w:pPrDefault/>
   </w:docDefaults>
-  <w:latentStyles w:defLockedState="0" w:defUIPriority="99" w:defSemiHidden="1" w:defUnhideWhenUsed="1" w:defQFormat="0" w:count="276">
-    <w:lsdException w:name="Normal" w:semiHidden="0" w:uiPriority="0" w:unhideWhenUsed="0" w:qFormat="1"/>
-    <w:lsdException w:name="heading 1" w:semiHidden="0" w:uiPriority="9" w:unhideWhenUsed="0" w:qFormat="1"/>
-    <w:lsdException w:name="heading 2" w:uiPriority="9" w:qFormat="1"/>
-    <w:lsdException w:name="heading 3" w:uiPriority="9" w:qFormat="1"/>
-    <w:lsdException w:name="heading 4" w:uiPriority="9" w:qFormat="1"/>
-    <w:lsdException w:name="heading 5" w:uiPriority="9" w:qFormat="1"/>
-    <w:lsdException w:name="heading 6" w:uiPriority="9" w:qFormat="1"/>
-    <w:lsdException w:name="heading 7" w:uiPriority="9" w:qFormat="1"/>
-    <w:lsdException w:name="heading 8" w:uiPriority="9" w:qFormat="1"/>
-    <w:lsdException w:name="heading 9" w:uiPriority="9" w:qFormat="1"/>
-    <w:lsdException w:name="toc 1" w:uiPriority="39"/>
-    <w:lsdException w:name="toc 2" w:uiPriority="39"/>
-    <w:lsdException w:name="toc 3" w:uiPriority="39"/>
-    <w:lsdException w:name="toc 4" w:uiPriority="39"/>
-    <w:lsdException w:name="toc 5" w:uiPriority="39"/>
-    <w:lsdException w:name="toc 6" w:uiPriority="39"/>
-    <w:lsdException w:name="toc 7" w:uiPriority="39"/>
-    <w:lsdException w:name="toc 8" w:uiPriority="39"/>
-    <w:lsdException w:name="toc 9" w:uiPriority="39"/>
-    <w:lsdException w:name="caption" w:uiPriority="35" w:qFormat="1"/>
-    <w:lsdException w:name="Title" w:semiHidden="0" w:uiPriority="10" w:unhideWhenUsed="0" w:qFormat="1"/>
-    <w:lsdException w:name="Default Paragraph Font" w:uiPriority="1"/>
-    <w:lsdException w:name="Subtitle" w:semiHidden="0" w:uiPriority="11" w:unhideWhenUsed="0" w:qFormat="1"/>
-    <w:lsdException w:name="Strong" w:semiHidden="0" w:uiPriority="22" w:unhideWhenUsed="0" w:qFormat="1"/>
-    <w:lsdException w:name="Emphasis" w:semiHidden="0" w:uiPriority="20" w:unhideWhenUsed="0" w:qFormat="1"/>
-    <w:lsdException w:name="Table Grid" w:semiHidden="0" w:uiPriority="59" w:unhideWhenUsed="0"/>
-    <w:lsdException w:name="Placeholder Text" w:unhideWhenUsed="0"/>
-    <w:lsdException w:name="No Spacing" w:semiHidden="0" w:uiPriority="1" w:unhideWhenUsed="0" w:qFormat="1"/>
-    <w:lsdException w:name="Light Shading" w:semiHidden="0" w:uiPriority="60" w:unhideWhenUsed="0"/>
-    <w:lsdException w:name="Light List" w:semiHidden="0" w:uiPriority="61" w:unhideWhenUsed="0"/>
-    <w:lsdException w:name="Light Grid" w:semiHidden="0" w:uiPriority="62" w:unhideWhenUsed="0"/>
-    <w:lsdException w:name="Medium Shading 1" w:semiHidden="0" w:uiPriority="63" w:unhideWhenUsed="0"/>
-    <w:lsdException w:name="Medium Shading 2" w:semiHidden="0" w:uiPriority="64" w:unhideWhenUsed="0"/>
-    <w:lsdException w:name="Medium List 1" w:semiHidden="0" w:uiPriority="65" w:unhideWhenUsed="0"/>
-    <w:lsdException w:name="Medium List 2" w:semiHidden="0" w:uiPriority="66" w:unhideWhenUsed="0"/>
-    <w:lsdException w:name="Medium Grid 1" w:semiHidden="0" w:uiPriority="67" w:unhideWhenUsed="0"/>
-    <w:lsdException w:name="Medium Grid 2" w:semiHidden="0" w:uiPriority="68" w:unhideWhenUsed="0"/>
-    <w:lsdException w:name="Medium Grid 3" w:semiHidden="0" w:uiPriority="69" w:unhideWhenUsed="0"/>
-    <w:lsdException w:name="Dark List" w:semiHidden="0" w:uiPriority="70" w:unhideWhenUsed="0"/>
-    <w:lsdException w:name="Colorful Shading" w:semiHidden="0" w:uiPriority="71" w:unhideWhenUsed="0"/>
-    <w:lsdException w:name="Colorful List" w:semiHidden="0" w:uiPriority="72" w:unhideWhenUsed="0"/>
-    <w:lsdException w:name="Colorful Grid" w:semiHidden="0" w:uiPriority="73" w:unhideWhenUsed="0"/>
-    <w:lsdException w:name="Light Shading Accent 1" w:semiHidden="0" w:uiPriority="60" w:unhideWhenUsed="0"/>
-    <w:lsdException w:name="Light List Accent 1" w:semiHidden="0" w:uiPriority="61" w:unhideWhenUsed="0"/>
-    <w:lsdException w:name="Light Grid Accent 1" w:semiHidden="0" w:uiPriority="62" w:unhideWhenUsed="0"/>
-    <w:lsdException w:name="Medium Shading 1 Accent 1" w:semiHidden="0" w:uiPriority="63" w:unhideWhenUsed="0"/>
-    <w:lsdException w:name="Medium Shading 2 Accent 1" w:semiHidden="0" w:uiPriority="64" w:unhideWhenUsed="0"/>
-    <w:lsdException w:name="Medium List 1 Accent 1" w:semiHidden="0" w:uiPriority="65" w:unhideWhenUsed="0"/>
-    <w:lsdException w:name="Revision" w:unhideWhenUsed="0"/>
-    <w:lsdException w:name="List Paragraph" w:semiHidden="0" w:uiPriority="34" w:unhideWhenUsed="0" w:qFormat="1"/>
-    <w:lsdException w:name="Quote" w:semiHidden="0" w:uiPriority="29" w:unhideWhenUsed="0" w:qFormat="1"/>
-    <w:lsdException w:name="Intense Quote" w:semiHidden="0" w:uiPriority="30" w:unhideWhenUsed="0" w:qFormat="1"/>
-    <w:lsdException w:name="Medium List 2 Accent 1" w:semiHidden="0" w:uiPriority="66" w:unhideWhenUsed="0"/>
-    <w:lsdException w:name="Medium Grid 1 Accent 1" w:semiHidden="0" w:uiPriority="67" w:unhideWhenUsed="0"/>
-    <w:lsdException w:name="Medium Grid 2 Accent 1" w:semiHidden="0" w:uiPriority="68" w:unhideWhenUsed="0"/>
-    <w:lsdException w:name="Medium Grid 3 Accent 1" w:semiHidden="0" w:uiPriority="69" w:unhideWhenUsed="0"/>
-    <w:lsdException w:name="Dark List Accent 1" w:semiHidden="0" w:uiPriority="70" w:unhideWhenUsed="0"/>
-    <w:lsdException w:name="Colorful Shading Accent 1" w:semiHidden="0" w:uiPriority="71" w:unhideWhenUsed="0"/>
-    <w:lsdException w:name="Colorful List Accent 1" w:semiHidden="0" w:uiPriority="72" w:unhideWhenUsed="0"/>
-    <w:lsdException w:name="Colorful Grid Accent 1" w:semiHidden="0" w:uiPriority="73" w:unhideWhenUsed="0"/>
-    <w:lsdException w:name="Light Shading Accent 2" w:semiHidden="0" w:uiPriority="60" w:unhideWhenUsed="0"/>
-    <w:lsdException w:name="Light List Accent 2" w:semiHidden="0" w:uiPriority="61" w:unhideWhenUsed="0"/>
-    <w:lsdException w:name="Light Grid Accent 2" w:semiHidden="0" w:uiPriority="62" w:unhideWhenUsed="0"/>
-    <w:lsdException w:name="Medium Shading 1 Accent 2" w:semiHidden="0" w:uiPriority="63" w:unhideWhenUsed="0"/>
-    <w:lsdException w:name="Medium Shading 2 Accent 2" w:semiHidden="0" w:uiPriority="64" w:unhideWhenUsed="0"/>
-    <w:lsdException w:name="Medium List 1 Accent 2" w:semiHidden="0" w:uiPriority="65" w:unhideWhenUsed="0"/>
-    <w:lsdException w:name="Medium List 2 Accent 2" w:semiHidden="0" w:uiPriority="66" w:unhideWhenUsed="0"/>
-    <w:lsdException w:name="Medium Grid 1 Accent 2" w:semiHidden="0" w:uiPriority="67" w:unhideWhenUsed="0"/>
-    <w:lsdException w:name="Medium Grid 2 Accent 2" w:semiHidden="0" w:uiPriority="68" w:unhideWhenUsed="0"/>
-    <w:lsdException w:name="Medium Grid 3 Accent 2" w:semiHidden="0" w:uiPriority="69" w:unhideWhenUsed="0"/>
-    <w:lsdException w:name="Dark List Accent 2" w:semiHidden="0" w:uiPriority="70" w:unhideWhenUsed="0"/>
-    <w:lsdException w:name="Colorful Shading Accent 2" w:semiHidden="0" w:uiPriority="71" w:unhideWhenUsed="0"/>
-    <w:lsdException w:name="Colorful List Accent 2" w:semiHidden="0" w:uiPriority="72" w:unhideWhenUsed="0"/>
-    <w:lsdException w:name="Colorful Grid Accent 2" w:semiHidden="0" w:uiPriority="73" w:unhideWhenUsed="0"/>
-    <w:lsdException w:name="Light Shading Accent 3" w:semiHidden="0" w:uiPriority="60" w:unhideWhenUsed="0"/>
-    <w:lsdException w:name="Light List Accent 3" w:semiHidden="0" w:uiPriority="61" w:unhideWhenUsed="0"/>
-    <w:lsdException w:name="Light Grid Accent 3" w:semiHidden="0" w:uiPriority="62" w:unhideWhenUsed="0"/>
-    <w:lsdException w:name="Medium Shading 1 Accent 3" w:semiHidden="0" w:uiPriority="63" w:unhideWhenUsed="0"/>
-    <w:lsdException w:name="Medium Shading 2 Accent 3" w:semiHidden="0" w:uiPriority="64" w:unhideWhenUsed="0"/>
-    <w:lsdException w:name="Medium List 1 Accent 3" w:semiHidden="0" w:uiPriority="65" w:unhideWhenUsed="0"/>
-    <w:lsdException w:name="Medium List 2 Accent 3" w:semiHidden="0" w:uiPriority="66" w:unhideWhenUsed="0"/>
-    <w:lsdException w:name="Medium Grid 1 Accent 3" w:semiHidden="0" w:uiPriority="67" w:unhideWhenUsed="0"/>
-    <w:lsdException w:name="Medium Grid 2 Accent 3" w:semiHidden="0" w:uiPriority="68" w:unhideWhenUsed="0"/>
-    <w:lsdException w:name="Medium Grid 3 Accent 3" w:semiHidden="0" w:uiPriority="69" w:unhideWhenUsed="0"/>
-    <w:lsdException w:name="Dark List Accent 3" w:semiHidden="0" w:uiPriority="70" w:unhideWhenUsed="0"/>
-    <w:lsdException w:name="Colorful Shading Accent 3" w:semiHidden="0" w:uiPriority="71" w:unhideWhenUsed="0"/>
-    <w:lsdException w:name="Colorful List Accent 3" w:semiHidden="0" w:uiPriority="72" w:unhideWhenUsed="0"/>
-    <w:lsdException w:name="Colorful Grid Accent 3" w:semiHidden="0" w:uiPriority="73" w:unhideWhenUsed="0"/>
-    <w:lsdException w:name="Light Shading Accent 4" w:semiHidden="0" w:uiPriority="60" w:unhideWhenUsed="0"/>
-    <w:lsdException w:name="Light List Accent 4" w:semiHidden="0" w:uiPriority="61" w:unhideWhenUsed="0"/>
-    <w:lsdException w:name="Light Grid Accent 4" w:semiHidden="0" w:uiPriority="62" w:unhideWhenUsed="0"/>
-    <w:lsdException w:name="Medium Shading 1 Accent 4" w:semiHidden="0" w:uiPriority="63" w:unhideWhenUsed="0"/>
-    <w:lsdException w:name="Medium Shading 2 Accent 4" w:semiHidden="0" w:uiPriority="64" w:unhideWhenUsed="0"/>
-    <w:lsdException w:name="Medium List 1 Accent 4" w:semiHidden="0" w:uiPriority="65" w:unhideWhenUsed="0"/>
-    <w:lsdException w:name="Medium List 2 Accent 4" w:semiHidden="0" w:uiPriority="66" w:unhideWhenUsed="0"/>
-    <w:lsdException w:name="Medium Grid 1 Accent 4" w:semiHidden="0" w:uiPriority="67" w:unhideWhenUsed="0"/>
-    <w:lsdException w:name="Medium Grid 2 Accent 4" w:semiHidden="0" w:uiPriority="68" w:unhideWhenUsed="0"/>
-    <w:lsdException w:name="Medium Grid 3 Accent 4" w:semiHidden="0" w:uiPriority="69" w:unhideWhenUsed="0"/>
-    <w:lsdException w:name="Dark List Accent 4" w:semiHidden="0" w:uiPriority="70" w:unhideWhenUsed="0"/>
-    <w:lsdException w:name="Colorful Shading Accent 4" w:semiHidden="0" w:uiPriority="71" w:unhideWhenUsed="0"/>
-    <w:lsdException w:name="Colorful List Accent 4" w:semiHidden="0" w:uiPriority="72" w:unhideWhenUsed="0"/>
-    <w:lsdException w:name="Colorful Grid Accent 4" w:semiHidden="0" w:uiPriority="73" w:unhideWhenUsed="0"/>
-    <w:lsdException w:name="Light Shading Accent 5" w:semiHidden="0" w:uiPriority="60" w:unhideWhenUsed="0"/>
-    <w:lsdException w:name="Light List Accent 5" w:semiHidden="0" w:uiPriority="61" w:unhideWhenUsed="0"/>
-    <w:lsdException w:name="Light Grid Accent 5" w:semiHidden="0" w:uiPriority="62" w:unhideWhenUsed="0"/>
-    <w:lsdException w:name="Medium Shading 1 Accent 5" w:semiHidden="0" w:uiPriority="63" w:unhideWhenUsed="0"/>
-    <w:lsdException w:name="Medium Shading 2 Accent 5" w:semiHidden="0" w:uiPriority="64" w:unhideWhenUsed="0"/>
-    <w:lsdException w:name="Medium List 1 Accent 5" w:semiHidden="0" w:uiPriority="65" w:unhideWhenUsed="0"/>
-    <w:lsdException w:name="Medium List 2 Accent 5" w:semiHidden="0" w:uiPriority="66" w:unhideWhenUsed="0"/>
-    <w:lsdException w:name="Medium Grid 1 Accent 5" w:semiHidden="0" w:uiPriority="67" w:unhideWhenUsed="0"/>
-    <w:lsdException w:name="Medium Grid 2 Accent 5" w:semiHidden="0" w:uiPriority="68" w:unhideWhenUsed="0"/>
-    <w:lsdException w:name="Medium Grid 3 Accent 5" w:semiHidden="0" w:uiPriority="69" w:unhideWhenUsed="0"/>
-    <w:lsdException w:name="Dark List Accent 5" w:semiHidden="0" w:uiPriority="70" w:unhideWhenUsed="0"/>
-    <w:lsdException w:name="Colorful Shading Accent 5" w:semiHidden="0" w:uiPriority="71" w:unhideWhenUsed="0"/>
-    <w:lsdException w:name="Colorful List Accent 5" w:semiHidden="0" w:uiPriority="72" w:unhideWhenUsed="0"/>
-    <w:lsdException w:name="Colorful Grid Accent 5" w:semiHidden="0" w:uiPriority="73" w:unhideWhenUsed="0"/>
-    <w:lsdException w:name="Light Shading Accent 6" w:semiHidden="0" w:uiPriority="60" w:unhideWhenUsed="0"/>
-    <w:lsdException w:name="Light List Accent 6" w:semiHidden="0" w:uiPriority="61" w:unhideWhenUsed="0"/>
-    <w:lsdException w:name="Light Grid Accent 6" w:semiHidden="0" w:uiPriority="62" w:unhideWhenUsed="0"/>
-    <w:lsdException w:name="Medium Shading 1 Accent 6" w:semiHidden="0" w:uiPriority="63" w:unhideWhenUsed="0"/>
-    <w:lsdException w:name="Medium Shading 2 Accent 6" w:semiHidden="0" w:uiPriority="64" w:unhideWhenUsed="0"/>
-    <w:lsdException w:name="Medium List 1 Accent 6" w:semiHidden="0" w:uiPriority="65" w:unhideWhenUsed="0"/>
-    <w:lsdException w:name="Medium List 2 Accent 6" w:semiHidden="0" w:uiPriority="66" w:unhideWhenUsed="0"/>
-    <w:lsdException w:name="Medium Grid 1 Accent 6" w:semiHidden="0" w:uiPriority="67" w:unhideWhenUsed="0"/>
-    <w:lsdException w:name="Medium Grid 2 Accent 6" w:semiHidden="0" w:uiPriority="68" w:unhideWhenUsed="0"/>
-    <w:lsdException w:name="Medium Grid 3 Accent 6" w:semiHidden="0" w:uiPriority="69" w:unhideWhenUsed="0"/>
-    <w:lsdException w:name="Dark List Accent 6" w:semiHidden="0" w:uiPriority="70" w:unhideWhenUsed="0"/>
-    <w:lsdException w:name="Colorful Shading Accent 6" w:semiHidden="0" w:uiPriority="71" w:unhideWhenUsed="0"/>
-    <w:lsdException w:name="Colorful List Accent 6" w:semiHidden="0" w:uiPriority="72" w:unhideWhenUsed="0"/>
-    <w:lsdException w:name="Colorful Grid Accent 6" w:semiHidden="0" w:uiPriority="73" w:unhideWhenUsed="0"/>
-    <w:lsdException w:name="Subtle Emphasis" w:semiHidden="0" w:uiPriority="19" w:unhideWhenUsed="0" w:qFormat="1"/>
-    <w:lsdException w:name="Intense Emphasis" w:semiHidden="0" w:uiPriority="21" w:unhideWhenUsed="0" w:qFormat="1"/>
-    <w:lsdException w:name="Subtle Reference" w:semiHidden="0" w:uiPriority="31" w:unhideWhenUsed="0" w:qFormat="1"/>
-    <w:lsdException w:name="Intense Reference" w:semiHidden="0" w:uiPriority="32" w:unhideWhenUsed="0" w:qFormat="1"/>
-    <w:lsdException w:name="Book Title" w:semiHidden="0" w:uiPriority="33" w:unhideWhenUsed="0" w:qFormat="1"/>
-    <w:lsdException w:name="Bibliography" w:uiPriority="37"/>
-    <w:lsdException w:name="TOC Heading" w:uiPriority="39" w:qFormat="1"/>
+  <w:latentStyles w:defLockedState="0" w:defUIPriority="99" w:defSemiHidden="0" w:defUnhideWhenUsed="0" w:defQFormat="0" w:count="380">
+    <w:lsdException w:name="Normal" w:uiPriority="0" w:qFormat="1"/>
+    <w:lsdException w:name="heading 1" w:uiPriority="9" w:qFormat="1"/>
+    <w:lsdException w:name="heading 2" w:semiHidden="1" w:uiPriority="9" w:unhideWhenUsed="1" w:qFormat="1"/>
+    <w:lsdException w:name="heading 3" w:semiHidden="1" w:uiPriority="9" w:unhideWhenUsed="1" w:qFormat="1"/>
+    <w:lsdException w:name="heading 4" w:semiHidden="1" w:uiPriority="9" w:unhideWhenUsed="1" w:qFormat="1"/>
+    <w:lsdException w:name="heading 5" w:semiHidden="1" w:uiPriority="9" w:unhideWhenUsed="1" w:qFormat="1"/>
+    <w:lsdException w:name="heading 6" w:semiHidden="1" w:uiPriority="9" w:unhideWhenUsed="1" w:qFormat="1"/>
+    <w:lsdException w:name="heading 7" w:semiHidden="1" w:uiPriority="9" w:unhideWhenUsed="1" w:qFormat="1"/>
+    <w:lsdException w:name="heading 8" w:semiHidden="1" w:uiPriority="9" w:unhideWhenUsed="1" w:qFormat="1"/>
+    <w:lsdException w:name="heading 9" w:semiHidden="1" w:uiPriority="9" w:unhideWhenUsed="1" w:qFormat="1"/>
+    <w:lsdException w:name="index 1" w:semiHidden="1" w:unhideWhenUsed="1"/>
+    <w:lsdException w:name="index 2" w:semiHidden="1" w:unhideWhenUsed="1"/>
+    <w:lsdException w:name="index 3" w:semiHidden="1" w:unhideWhenUsed="1"/>
+    <w:lsdException w:name="index 4" w:semiHidden="1" w:unhideWhenUsed="1"/>
+    <w:lsdException w:name="index 5" w:semiHidden="1" w:unhideWhenUsed="1"/>
+    <w:lsdException w:name="index 6" w:semiHidden="1" w:unhideWhenUsed="1"/>
+    <w:lsdException w:name="index 7" w:semiHidden="1" w:unhideWhenUsed="1"/>
+    <w:lsdException w:name="index 8" w:semiHidden="1" w:unhideWhenUsed="1"/>
+    <w:lsdException w:name="index 9" w:semiHidden="1" w:unhideWhenUsed="1"/>
+    <w:lsdException w:name="toc 1" w:semiHidden="1" w:uiPriority="39" w:unhideWhenUsed="1"/>
+    <w:lsdException w:name="toc 2" w:semiHidden="1" w:uiPriority="39" w:unhideWhenUsed="1"/>
+    <w:lsdException w:name="toc 3" w:semiHidden="1" w:uiPriority="39" w:unhideWhenUsed="1"/>
+    <w:lsdException w:name="toc 4" w:semiHidden="1" w:uiPriority="39" w:unhideWhenUsed="1"/>
+    <w:lsdException w:name="toc 5" w:semiHidden="1" w:uiPriority="39" w:unhideWhenUsed="1"/>
+    <w:lsdException w:name="toc 6" w:semiHidden="1" w:uiPriority="39" w:unhideWhenUsed="1"/>
+    <w:lsdException w:name="toc 7" w:semiHidden="1" w:uiPriority="39" w:unhideWhenUsed="1"/>
+    <w:lsdException w:name="toc 8" w:semiHidden="1" w:uiPriority="39" w:unhideWhenUsed="1"/>
+    <w:lsdException w:name="toc 9" w:semiHidden="1" w:uiPriority="39" w:unhideWhenUsed="1"/>
+    <w:lsdException w:name="Normal Indent" w:semiHidden="1" w:unhideWhenUsed="1"/>
+    <w:lsdException w:name="footnote text" w:semiHidden="1" w:unhideWhenUsed="1"/>
+    <w:lsdException w:name="annotation text" w:semiHidden="1" w:unhideWhenUsed="1"/>
+    <w:lsdException w:name="header" w:semiHidden="1" w:unhideWhenUsed="1"/>
+    <w:lsdException w:name="footer" w:semiHidden="1" w:unhideWhenUsed="1"/>
+    <w:lsdException w:name="index heading" w:semiHidden="1" w:unhideWhenUsed="1"/>
+    <w:lsdException w:name="caption" w:semiHidden="1" w:uiPriority="35" w:unhideWhenUsed="1" w:qFormat="1"/>
+    <w:lsdException w:name="table of figures" w:semiHidden="1" w:unhideWhenUsed="1"/>
+    <w:lsdException w:name="envelope address" w:semiHidden="1" w:unhideWhenUsed="1"/>
+    <w:lsdException w:name="envelope return" w:semiHidden="1" w:unhideWhenUsed="1"/>
+    <w:lsdException w:name="footnote reference" w:semiHidden="1" w:unhideWhenUsed="1"/>
+    <w:lsdException w:name="annotation reference" w:semiHidden="1" w:unhideWhenUsed="1"/>
+    <w:lsdException w:name="line number" w:semiHidden="1" w:unhideWhenUsed="1"/>
+    <w:lsdException w:name="page number" w:semiHidden="1" w:unhideWhenUsed="1"/>
+    <w:lsdException w:name="endnote reference" w:semiHidden="1" w:unhideWhenUsed="1"/>
+    <w:lsdException w:name="endnote text" w:semiHidden="1" w:unhideWhenUsed="1"/>
+    <w:lsdException w:name="table of authorities" w:semiHidden="1" w:unhideWhenUsed="1"/>
+    <w:lsdException w:name="macro" w:semiHidden="1" w:unhideWhenUsed="1"/>
+    <w:lsdException w:name="toa heading" w:semiHidden="1" w:unhideWhenUsed="1"/>
+    <w:lsdException w:name="List" w:semiHidden="1" w:unhideWhenUsed="1"/>
+    <w:lsdException w:name="List Bullet" w:semiHidden="1" w:unhideWhenUsed="1"/>
+    <w:lsdException w:name="List Number" w:semiHidden="1" w:unhideWhenUsed="1"/>
+    <w:lsdException w:name="List 2" w:semiHidden="1" w:unhideWhenUsed="1"/>
+    <w:lsdException w:name="List 3" w:semiHidden="1" w:unhideWhenUsed="1"/>
+    <w:lsdException w:name="List 4" w:semiHidden="1" w:unhideWhenUsed="1"/>
+    <w:lsdException w:name="List 5" w:semiHidden="1" w:unhideWhenUsed="1"/>
+    <w:lsdException w:name="List Bullet 2" w:semiHidden="1" w:unhideWhenUsed="1"/>
+    <w:lsdException w:name="List Bullet 3" w:semiHidden="1" w:unhideWhenUsed="1"/>
+    <w:lsdException w:name="List Bullet 4" w:semiHidden="1" w:unhideWhenUsed="1"/>
+    <w:lsdException w:name="List Bullet 5" w:semiHidden="1" w:unhideWhenUsed="1"/>
+    <w:lsdException w:name="List Number 2" w:semiHidden="1" w:unhideWhenUsed="1"/>
+    <w:lsdException w:name="List Number 3" w:semiHidden="1" w:unhideWhenUsed="1"/>
+    <w:lsdException w:name="List Number 4" w:semiHidden="1" w:unhideWhenUsed="1"/>
+    <w:lsdException w:name="List Number 5" w:semiHidden="1" w:unhideWhenUsed="1"/>
+    <w:lsdException w:name="Title" w:uiPriority="10" w:qFormat="1"/>
+    <w:lsdException w:name="Closing" w:semiHidden="1" w:unhideWhenUsed="1"/>
+    <w:lsdException w:name="Signature" w:semiHidden="1" w:unhideWhenUsed="1"/>
+    <w:lsdException w:name="Default Paragraph Font" w:semiHidden="1" w:uiPriority="1" w:unhideWhenUsed="1"/>
+    <w:lsdException w:name="Body Text" w:semiHidden="1" w:unhideWhenUsed="1"/>
+    <w:lsdException w:name="Body Text Indent" w:semiHidden="1" w:unhideWhenUsed="1"/>
+    <w:lsdException w:name="List Continue" w:semiHidden="1" w:unhideWhenUsed="1"/>
+    <w:lsdException w:name="List Continue 2" w:semiHidden="1" w:unhideWhenUsed="1"/>
+    <w:lsdException w:name="List Continue 3" w:semiHidden="1" w:unhideWhenUsed="1"/>
+    <w:lsdException w:name="List Continue 4" w:semiHidden="1" w:unhideWhenUsed="1"/>
+    <w:lsdException w:name="List Continue 5" w:semiHidden="1" w:unhideWhenUsed="1"/>
+    <w:lsdException w:name="Message Header" w:semiHidden="1" w:unhideWhenUsed="1"/>
+    <w:lsdException w:name="Subtitle" w:uiPriority="11" w:qFormat="1"/>
+    <w:lsdException w:name="Salutation" w:semiHidden="1" w:unhideWhenUsed="1"/>
+    <w:lsdException w:name="Date" w:semiHidden="1" w:unhideWhenUsed="1"/>
+    <w:lsdException w:name="Body Text First Indent" w:semiHidden="1" w:unhideWhenUsed="1"/>
+    <w:lsdException w:name="Body Text First Indent 2" w:semiHidden="1" w:unhideWhenUsed="1"/>
+    <w:lsdException w:name="Note Heading" w:semiHidden="1" w:unhideWhenUsed="1"/>
+    <w:lsdException w:name="Body Text 2" w:semiHidden="1" w:unhideWhenUsed="1"/>
+    <w:lsdException w:name="Body Text 3" w:semiHidden="1" w:unhideWhenUsed="1"/>
+    <w:lsdException w:name="Body Text Indent 2" w:semiHidden="1" w:unhideWhenUsed="1"/>
+    <w:lsdException w:name="Body Text Indent 3" w:semiHidden="1" w:unhideWhenUsed="1"/>
+    <w:lsdException w:name="Block Text" w:semiHidden="1" w:unhideWhenUsed="1"/>
+    <w:lsdException w:name="Hyperlink" w:semiHidden="1" w:unhideWhenUsed="1"/>
+    <w:lsdException w:name="FollowedHyperlink" w:semiHidden="1" w:unhideWhenUsed="1"/>
+    <w:lsdException w:name="Strong" w:uiPriority="22" w:qFormat="1"/>
+    <w:lsdException w:name="Emphasis" w:uiPriority="20" w:qFormat="1"/>
+    <w:lsdException w:name="Document Map" w:semiHidden="1" w:unhideWhenUsed="1"/>
+    <w:lsdException w:name="Plain Text" w:semiHidden="1" w:unhideWhenUsed="1"/>
+    <w:lsdException w:name="E-mail Signature" w:semiHidden="1" w:unhideWhenUsed="1"/>
+    <w:lsdException w:name="HTML Top of Form" w:semiHidden="1" w:unhideWhenUsed="1"/>
+    <w:lsdException w:name="HTML Bottom of Form" w:semiHidden="1" w:unhideWhenUsed="1"/>
+    <w:lsdException w:name="Normal (Web)" w:semiHidden="1" w:unhideWhenUsed="1"/>
+    <w:lsdException w:name="HTML Acronym" w:semiHidden="1" w:unhideWhenUsed="1"/>
+    <w:lsdException w:name="HTML Address" w:semiHidden="1" w:unhideWhenUsed="1"/>
+    <w:lsdException w:name="HTML Cite" w:semiHidden="1" w:unhideWhenUsed="1"/>
+    <w:lsdException w:name="HTML Code" w:semiHidden="1" w:unhideWhenUsed="1"/>
+    <w:lsdException w:name="HTML Definition" w:semiHidden="1" w:unhideWhenUsed="1"/>
+    <w:lsdException w:name="HTML Keyboard" w:semiHidden="1" w:unhideWhenUsed="1"/>
+    <w:lsdException w:name="HTML Preformatted" w:semiHidden="1" w:unhideWhenUsed="1"/>
+    <w:lsdException w:name="HTML Sample" w:semiHidden="1" w:unhideWhenUsed="1"/>
+    <w:lsdException w:name="HTML Typewriter" w:semiHidden="1" w:unhideWhenUsed="1"/>
+    <w:lsdException w:name="HTML Variable" w:semiHidden="1" w:unhideWhenUsed="1"/>
+    <w:lsdException w:name="Normal Table" w:semiHidden="1" w:unhideWhenUsed="1"/>
+    <w:lsdException w:name="annotation subject" w:semiHidden="1" w:unhideWhenUsed="1"/>
+    <w:lsdException w:name="No List" w:semiHidden="1" w:unhideWhenUsed="1"/>
+    <w:lsdException w:name="Outline List 1" w:semiHidden="1" w:unhideWhenUsed="1"/>
+    <w:lsdException w:name="Outline List 2" w:semiHidden="1" w:unhideWhenUsed="1"/>
+    <w:lsdException w:name="Outline List 3" w:semiHidden="1" w:unhideWhenUsed="1"/>
+    <w:lsdException w:name="Table Simple 1" w:semiHidden="1" w:unhideWhenUsed="1"/>
+    <w:lsdException w:name="Table Simple 2" w:semiHidden="1" w:unhideWhenUsed="1"/>
+    <w:lsdException w:name="Table Simple 3" w:semiHidden="1" w:unhideWhenUsed="1"/>
+    <w:lsdException w:name="Table Classic 1" w:semiHidden="1" w:unhideWhenUsed="1"/>
+    <w:lsdException w:name="Table Classic 2" w:semiHidden="1" w:unhideWhenUsed="1"/>
+    <w:lsdException w:name="Table Classic 3" w:semiHidden="1" w:unhideWhenUsed="1"/>
+    <w:lsdException w:name="Table Classic 4" w:semiHidden="1" w:unhideWhenUsed="1"/>
+    <w:lsdException w:name="Table Colorful 1" w:semiHidden="1" w:unhideWhenUsed="1"/>
+    <w:lsdException w:name="Table Colorful 2" w:semiHidden="1" w:unhideWhenUsed="1"/>
+    <w:lsdException w:name="Table Colorful 3" w:semiHidden="1" w:unhideWhenUsed="1"/>
+    <w:lsdException w:name="Table Columns 1" w:semiHidden="1" w:unhideWhenUsed="1"/>
+    <w:lsdException w:name="Table Columns 2" w:semiHidden="1" w:unhideWhenUsed="1"/>
+    <w:lsdException w:name="Table Columns 3" w:semiHidden="1" w:unhideWhenUsed="1"/>
+    <w:lsdException w:name="Table Columns 4" w:semiHidden="1" w:unhideWhenUsed="1"/>
+    <w:lsdException w:name="Table Columns 5" w:semiHidden="1" w:unhideWhenUsed="1"/>
+    <w:lsdException w:name="Table Grid 1" w:semiHidden="1" w:unhideWhenUsed="1"/>
+    <w:lsdException w:name="Table Grid 2" w:semiHidden="1" w:unhideWhenUsed="1"/>
+    <w:lsdException w:name="Table Grid 3" w:semiHidden="1" w:unhideWhenUsed="1"/>
+    <w:lsdException w:name="Table Grid 4" w:semiHidden="1" w:unhideWhenUsed="1"/>
+    <w:lsdException w:name="Table Grid 5" w:semiHidden="1" w:unhideWhenUsed="1"/>
+    <w:lsdException w:name="Table Grid 6" w:semiHidden="1" w:unhideWhenUsed="1"/>
+    <w:lsdException w:name="Table Grid 7" w:semiHidden="1" w:unhideWhenUsed="1"/>
+    <w:lsdException w:name="Table Grid 8" w:semiHidden="1" w:unhideWhenUsed="1"/>
+    <w:lsdException w:name="Table List 1" w:semiHidden="1" w:unhideWhenUsed="1"/>
+    <w:lsdException w:name="Table List 2" w:semiHidden="1" w:unhideWhenUsed="1"/>
+    <w:lsdException w:name="Table List 3" w:semiHidden="1" w:unhideWhenUsed="1"/>
+    <w:lsdException w:name="Table List 4" w:semiHidden="1" w:unhideWhenUsed="1"/>
+    <w:lsdException w:name="Table List 5" w:semiHidden="1" w:unhideWhenUsed="1"/>
+    <w:lsdException w:name="Table List 6" w:semiHidden="1" w:unhideWhenUsed="1"/>
+    <w:lsdException w:name="Table List 7" w:semiHidden="1" w:unhideWhenUsed="1"/>
+    <w:lsdException w:name="Table List 8" w:semiHidden="1" w:unhideWhenUsed="1"/>
+    <w:lsdException w:name="Table 3D effects 1" w:semiHidden="1" w:unhideWhenUsed="1"/>
+    <w:lsdException w:name="Table 3D effects 2" w:semiHidden="1" w:unhideWhenUsed="1"/>
+    <w:lsdException w:name="Table 3D effects 3" w:semiHidden="1" w:unhideWhenUsed="1"/>
+    <w:lsdException w:name="Table Contemporary" w:semiHidden="1" w:unhideWhenUsed="1"/>
+    <w:lsdException w:name="Table Elegant" w:semiHidden="1" w:unhideWhenUsed="1"/>
+    <w:lsdException w:name="Table Professional" w:semiHidden="1" w:unhideWhenUsed="1"/>
+    <w:lsdException w:name="Table Subtle 1" w:semiHidden="1" w:unhideWhenUsed="1"/>
+    <w:lsdException w:name="Table Subtle 2" w:semiHidden="1" w:unhideWhenUsed="1"/>
+    <w:lsdException w:name="Table Web 1" w:semiHidden="1" w:unhideWhenUsed="1"/>
+    <w:lsdException w:name="Table Web 2" w:semiHidden="1" w:unhideWhenUsed="1"/>
+    <w:lsdException w:name="Table Web 3" w:semiHidden="1" w:unhideWhenUsed="1"/>
+    <w:lsdException w:name="Balloon Text" w:semiHidden="1" w:unhideWhenUsed="1"/>
+    <w:lsdException w:name="Table Grid" w:uiPriority="59"/>
+    <w:lsdException w:name="Table Theme" w:semiHidden="1" w:unhideWhenUsed="1"/>
+    <w:lsdException w:name="Note Level 1" w:semiHidden="1" w:unhideWhenUsed="1"/>
+    <w:lsdException w:name="Note Level 2" w:semiHidden="1" w:unhideWhenUsed="1"/>
+    <w:lsdException w:name="Note Level 3" w:semiHidden="1" w:unhideWhenUsed="1"/>
+    <w:lsdException w:name="Note Level 4" w:semiHidden="1" w:unhideWhenUsed="1"/>
+    <w:lsdException w:name="Note Level 5" w:semiHidden="1" w:unhideWhenUsed="1"/>
+    <w:lsdException w:name="Note Level 6" w:semiHidden="1" w:unhideWhenUsed="1"/>
+    <w:lsdException w:name="Note Level 7" w:semiHidden="1" w:unhideWhenUsed="1"/>
+    <w:lsdException w:name="Note Level 8" w:semiHidden="1" w:unhideWhenUsed="1"/>
+    <w:lsdException w:name="Note Level 9" w:semiHidden="1" w:unhideWhenUsed="1"/>
+    <w:lsdException w:name="Placeholder Text" w:semiHidden="1"/>
+    <w:lsdException w:name="No Spacing" w:uiPriority="1" w:qFormat="1"/>
+    <w:lsdException w:name="Light Shading" w:uiPriority="60"/>
+    <w:lsdException w:name="Light List" w:uiPriority="61"/>
+    <w:lsdException w:name="Light Grid" w:uiPriority="62"/>
+    <w:lsdException w:name="Medium Shading 1" w:uiPriority="63"/>
+    <w:lsdException w:name="Medium Shading 2" w:uiPriority="64"/>
+    <w:lsdException w:name="Medium List 1" w:uiPriority="65"/>
+    <w:lsdException w:name="Medium List 2" w:uiPriority="66"/>
+    <w:lsdException w:name="Medium Grid 1" w:uiPriority="67"/>
+    <w:lsdException w:name="Medium Grid 2" w:uiPriority="68"/>
+    <w:lsdException w:name="Medium Grid 3" w:uiPriority="69"/>
+    <w:lsdException w:name="Dark List" w:uiPriority="70"/>
+    <w:lsdException w:name="Colorful Shading" w:uiPriority="71"/>
+    <w:lsdException w:name="Colorful List" w:uiPriority="72"/>
+    <w:lsdException w:name="Colorful Grid" w:uiPriority="73"/>
+    <w:lsdException w:name="Light Shading Accent 1" w:uiPriority="60"/>
+    <w:lsdException w:name="Light List Accent 1" w:uiPriority="61"/>
+    <w:lsdException w:name="Light Grid Accent 1" w:uiPriority="62"/>
+    <w:lsdException w:name="Medium Shading 1 Accent 1" w:uiPriority="63"/>
+    <w:lsdException w:name="Medium Shading 2 Accent 1" w:uiPriority="64"/>
+    <w:lsdException w:name="Medium List 1 Accent 1" w:uiPriority="65"/>
+    <w:lsdException w:name="Revision" w:semiHidden="1"/>
+    <w:lsdException w:name="List Paragraph" w:uiPriority="34" w:qFormat="1"/>
+    <w:lsdException w:name="Quote" w:uiPriority="29" w:qFormat="1"/>
+    <w:lsdException w:name="Intense Quote" w:uiPriority="30" w:qFormat="1"/>
+    <w:lsdException w:name="Medium List 2 Accent 1" w:uiPriority="66"/>
+    <w:lsdException w:name="Medium Grid 1 Accent 1" w:uiPriority="67"/>
+    <w:lsdException w:name="Medium Grid 2 Accent 1" w:uiPriority="68"/>
+    <w:lsdException w:name="Medium Grid 3 Accent 1" w:uiPriority="69"/>
+    <w:lsdException w:name="Dark List Accent 1" w:uiPriority="70"/>
+    <w:lsdException w:name="Colorful Shading Accent 1" w:uiPriority="71"/>
+    <w:lsdException w:name="Colorful List Accent 1" w:uiPriority="72"/>
+    <w:lsdException w:name="Colorful Grid Accent 1" w:uiPriority="73"/>
+    <w:lsdException w:name="Light Shading Accent 2" w:uiPriority="60"/>
+    <w:lsdException w:name="Light List Accent 2" w:uiPriority="61"/>
+    <w:lsdException w:name="Light Grid Accent 2" w:uiPriority="62"/>
+    <w:lsdException w:name="Medium Shading 1 Accent 2" w:uiPriority="63"/>
+    <w:lsdException w:name="Medium Shading 2 Accent 2" w:uiPriority="64"/>
+    <w:lsdException w:name="Medium List 1 Accent 2" w:uiPriority="65"/>
+    <w:lsdException w:name="Medium List 2 Accent 2" w:uiPriority="66"/>
+    <w:lsdException w:name="Medium Grid 1 Accent 2" w:uiPriority="67"/>
+    <w:lsdException w:name="Medium Grid 2 Accent 2" w:uiPriority="68"/>
+    <w:lsdException w:name="Medium Grid 3 Accent 2" w:uiPriority="69"/>
+    <w:lsdException w:name="Dark List Accent 2" w:uiPriority="70"/>
+    <w:lsdException w:name="Colorful Shading Accent 2" w:uiPriority="71"/>
+    <w:lsdException w:name="Colorful List Accent 2" w:uiPriority="72"/>
+    <w:lsdException w:name="Colorful Grid Accent 2" w:uiPriority="73"/>
+    <w:lsdException w:name="Light Shading Accent 3" w:uiPriority="60"/>
+    <w:lsdException w:name="Light List Accent 3" w:uiPriority="61"/>
+    <w:lsdException w:name="Light Grid Accent 3" w:uiPriority="62"/>
+    <w:lsdException w:name="Medium Shading 1 Accent 3" w:uiPriority="63"/>
+    <w:lsdException w:name="Medium Shading 2 Accent 3" w:uiPriority="64"/>
+    <w:lsdException w:name="Medium List 1 Accent 3" w:uiPriority="65"/>
+    <w:lsdException w:name="Medium List 2 Accent 3" w:uiPriority="66"/>
+    <w:lsdException w:name="Medium Grid 1 Accent 3" w:uiPriority="67"/>
+    <w:lsdException w:name="Medium Grid 2 Accent 3" w:uiPriority="68"/>
+    <w:lsdException w:name="Medium Grid 3 Accent 3" w:uiPriority="69"/>
+    <w:lsdException w:name="Dark List Accent 3" w:uiPriority="70"/>
+    <w:lsdException w:name="Colorful Shading Accent 3" w:uiPriority="71"/>
+    <w:lsdException w:name="Colorful List Accent 3" w:uiPriority="72"/>
+    <w:lsdException w:name="Colorful Grid Accent 3" w:uiPriority="73"/>
+    <w:lsdException w:name="Light Shading Accent 4" w:uiPriority="60"/>
+    <w:lsdException w:name="Light List Accent 4" w:uiPriority="61"/>
+    <w:lsdException w:name="Light Grid Accent 4" w:uiPriority="62"/>
+    <w:lsdException w:name="Medium Shading 1 Accent 4" w:uiPriority="63"/>
+    <w:lsdException w:name="Medium Shading 2 Accent 4" w:uiPriority="64"/>
+    <w:lsdException w:name="Medium List 1 Accent 4" w:uiPriority="65"/>
+    <w:lsdException w:name="Medium List 2 Accent 4" w:uiPriority="66"/>
+    <w:lsdException w:name="Medium Grid 1 Accent 4" w:uiPriority="67"/>
+    <w:lsdException w:name="Medium Grid 2 Accent 4" w:uiPriority="68"/>
+    <w:lsdException w:name="Medium Grid 3 Accent 4" w:uiPriority="69"/>
+    <w:lsdException w:name="Dark List Accent 4" w:uiPriority="70"/>
+    <w:lsdException w:name="Colorful Shading Accent 4" w:uiPriority="71"/>
+    <w:lsdException w:name="Colorful List Accent 4" w:uiPriority="72"/>
+    <w:lsdException w:name="Colorful Grid Accent 4" w:uiPriority="73"/>
+    <w:lsdException w:name="Light Shading Accent 5" w:uiPriority="60"/>
+    <w:lsdException w:name="Light List Accent 5" w:uiPriority="61"/>
+    <w:lsdException w:name="Light Grid Accent 5" w:uiPriority="62"/>
+    <w:lsdException w:name="Medium Shading 1 Accent 5" w:uiPriority="63"/>
+    <w:lsdException w:name="Medium Shading 2 Accent 5" w:uiPriority="64"/>
+    <w:lsdException w:name="Medium List 1 Accent 5" w:uiPriority="65"/>
+    <w:lsdException w:name="Medium List 2 Accent 5" w:uiPriority="66"/>
+    <w:lsdException w:name="Medium Grid 1 Accent 5" w:uiPriority="67"/>
+    <w:lsdException w:name="Medium Grid 2 Accent 5" w:uiPriority="68"/>
+    <w:lsdException w:name="Medium Grid 3 Accent 5" w:uiPriority="69"/>
+    <w:lsdException w:name="Dark List Accent 5" w:uiPriority="70"/>
+    <w:lsdException w:name="Colorful Shading Accent 5" w:uiPriority="71"/>
+    <w:lsdException w:name="Colorful List Accent 5" w:uiPriority="72"/>
+    <w:lsdException w:name="Colorful Grid Accent 5" w:uiPriority="73"/>
+    <w:lsdException w:name="Light Shading Accent 6" w:uiPriority="60"/>
+    <w:lsdException w:name="Light List Accent 6" w:uiPriority="61"/>
+    <w:lsdException w:name="Light Grid Accent 6" w:uiPriority="62"/>
+    <w:lsdException w:name="Medium Shading 1 Accent 6" w:uiPriority="63"/>
+    <w:lsdException w:name="Medium Shading 2 Accent 6" w:uiPriority="64"/>
+    <w:lsdException w:name="Medium List 1 Accent 6" w:uiPriority="65"/>
+    <w:lsdException w:name="Medium List 2 Accent 6" w:uiPriority="66"/>
+    <w:lsdException w:name="Medium Grid 1 Accent 6" w:uiPriority="67"/>
+    <w:lsdException w:name="Medium Grid 2 Accent 6" w:uiPriority="68"/>
+    <w:lsdException w:name="Medium Grid 3 Accent 6" w:uiPriority="69"/>
+    <w:lsdException w:name="Dark List Accent 6" w:uiPriority="70"/>
+    <w:lsdException w:name="Colorful Shading Accent 6" w:uiPriority="71"/>
+    <w:lsdException w:name="Colorful List Accent 6" w:uiPriority="72"/>
+    <w:lsdException w:name="Colorful Grid Accent 6" w:uiPriority="73"/>
+    <w:lsdException w:name="Subtle Emphasis" w:uiPriority="19" w:qFormat="1"/>
+    <w:lsdException w:name="Intense Emphasis" w:uiPriority="21" w:qFormat="1"/>
+    <w:lsdException w:name="Subtle Reference" w:uiPriority="31" w:qFormat="1"/>
+    <w:lsdException w:name="Intense Reference" w:uiPriority="32" w:qFormat="1"/>
+    <w:lsdException w:name="Book Title" w:uiPriority="33" w:qFormat="1"/>
+    <w:lsdException w:name="Bibliography" w:semiHidden="1" w:uiPriority="37" w:unhideWhenUsed="1"/>
+    <w:lsdException w:name="TOC Heading" w:semiHidden="1" w:uiPriority="39" w:unhideWhenUsed="1" w:qFormat="1"/>
+    <w:lsdException w:name="Plain Table 1" w:uiPriority="41"/>
+    <w:lsdException w:name="Plain Table 2" w:uiPriority="42"/>
+    <w:lsdException w:name="Plain Table 3" w:uiPriority="43"/>
+    <w:lsdException w:name="Plain Table 4" w:uiPriority="44"/>
+    <w:lsdException w:name="Plain Table 5" w:uiPriority="45"/>
+    <w:lsdException w:name="Grid Table Light" w:uiPriority="40"/>
+    <w:lsdException w:name="Grid Table 1 Light" w:uiPriority="46"/>
+    <w:lsdException w:name="Grid Table 2" w:uiPriority="47"/>
+    <w:lsdException w:name="Grid Table 3" w:uiPriority="48"/>
+    <w:lsdException w:name="Grid Table 4" w:uiPriority="49"/>
+    <w:lsdException w:name="Grid Table 5 Dark" w:uiPriority="50"/>
+    <w:lsdException w:name="Grid Table 6 Colorful" w:uiPriority="51"/>
+    <w:lsdException w:name="Grid Table 7 Colorful" w:uiPriority="52"/>
+    <w:lsdException w:name="Grid Table 1 Light Accent 1" w:uiPriority="46"/>
+    <w:lsdException w:name="Grid Table 2 Accent 1" w:uiPriority="47"/>
+    <w:lsdException w:name="Grid Table 3 Accent 1" w:uiPriority="48"/>
+    <w:lsdException w:name="Grid Table 4 Accent 1" w:uiPriority="49"/>
+    <w:lsdException w:name="Grid Table 5 Dark Accent 1" w:uiPriority="50"/>
+    <w:lsdException w:name="Grid Table 6 Colorful Accent 1" w:uiPriority="51"/>
+    <w:lsdException w:name="Grid Table 7 Colorful Accent 1" w:uiPriority="52"/>
+    <w:lsdException w:name="Grid Table 1 Light Accent 2" w:uiPriority="46"/>
+    <w:lsdException w:name="Grid Table 2 Accent 2" w:uiPriority="47"/>
+    <w:lsdException w:name="Grid Table 3 Accent 2" w:uiPriority="48"/>
+    <w:lsdException w:name="Grid Table 4 Accent 2" w:uiPriority="49"/>
+    <w:lsdException w:name="Grid Table 5 Dark Accent 2" w:uiPriority="50"/>
+    <w:lsdException w:name="Grid Table 6 Colorful Accent 2" w:uiPriority="51"/>
+    <w:lsdException w:name="Grid Table 7 Colorful Accent 2" w:uiPriority="52"/>
+    <w:lsdException w:name="Grid Table 1 Light Accent 3" w:uiPriority="46"/>
+    <w:lsdException w:name="Grid Table 2 Accent 3" w:uiPriority="47"/>
+    <w:lsdException w:name="Grid Table 3 Accent 3" w:uiPriority="48"/>
+    <w:lsdException w:name="Grid Table 4 Accent 3" w:uiPriority="49"/>
+    <w:lsdException w:name="Grid Table 5 Dark Accent 3" w:uiPriority="50"/>
+    <w:lsdException w:name="Grid Table 6 Colorful Accent 3" w:uiPriority="51"/>
+    <w:lsdException w:name="Grid Table 7 Colorful Accent 3" w:uiPriority="52"/>
+    <w:lsdException w:name="Grid Table 1 Light Accent 4" w:uiPriority="46"/>
+    <w:lsdException w:name="Grid Table 2 Accent 4" w:uiPriority="47"/>
+    <w:lsdException w:name="Grid Table 3 Accent 4" w:uiPriority="48"/>
+    <w:lsdException w:name="Grid Table 4 Accent 4" w:uiPriority="49"/>
+    <w:lsdException w:name="Grid Table 5 Dark Accent 4" w:uiPriority="50"/>
+    <w:lsdException w:name="Grid Table 6 Colorful Accent 4" w:uiPriority="51"/>
+    <w:lsdException w:name="Grid Table 7 Colorful Accent 4" w:uiPriority="52"/>
+    <w:lsdException w:name="Grid Table 1 Light Accent 5" w:uiPriority="46"/>
+    <w:lsdException w:name="Grid Table 2 Accent 5" w:uiPriority="47"/>
+    <w:lsdException w:name="Grid Table 3 Accent 5" w:uiPriority="48"/>
+    <w:lsdException w:name="Grid Table 4 Accent 5" w:uiPriority="49"/>
+    <w:lsdException w:name="Grid Table 5 Dark Accent 5" w:uiPriority="50"/>
+    <w:lsdException w:name="Grid Table 6 Colorful Accent 5" w:uiPriority="51"/>
+    <w:lsdException w:name="Grid Table 7 Colorful Accent 5" w:uiPriority="52"/>
+    <w:lsdException w:name="Grid Table 1 Light Accent 6" w:uiPriority="46"/>
+    <w:lsdException w:name="Grid Table 2 Accent 6" w:uiPriority="47"/>
+    <w:lsdException w:name="Grid Table 3 Accent 6" w:uiPriority="48"/>
+    <w:lsdException w:name="Grid Table 4 Accent 6" w:uiPriority="49"/>
+    <w:lsdException w:name="Grid Table 5 Dark Accent 6" w:uiPriority="50"/>
+    <w:lsdException w:name="Grid Table 6 Colorful Accent 6" w:uiPriority="51"/>
+    <w:lsdException w:name="Grid Table 7 Colorful Accent 6" w:uiPriority="52"/>
+    <w:lsdException w:name="List Table 1 Light" w:uiPriority="46"/>
+    <w:lsdException w:name="List Table 2" w:uiPriority="47"/>
+    <w:lsdException w:name="List Table 3" w:uiPriority="48"/>
+    <w:lsdException w:name="List Table 4" w:uiPriority="49"/>
+    <w:lsdException w:name="List Table 5 Dark" w:uiPriority="50"/>
+    <w:lsdException w:name="List Table 6 Colorful" w:uiPriority="51"/>
+    <w:lsdException w:name="List Table 7 Colorful" w:uiPriority="52"/>
+    <w:lsdException w:name="List Table 1 Light Accent 1" w:uiPriority="46"/>
+    <w:lsdException w:name="List Table 2 Accent 1" w:uiPriority="47"/>
+    <w:lsdException w:name="List Table 3 Accent 1" w:uiPriority="48"/>
+    <w:lsdException w:name="List Table 4 Accent 1" w:uiPriority="49"/>
+    <w:lsdException w:name="List Table 5 Dark Accent 1" w:uiPriority="50"/>
+    <w:lsdException w:name="List Table 6 Colorful Accent 1" w:uiPriority="51"/>
+    <w:lsdException w:name="List Table 7 Colorful Accent 1" w:uiPriority="52"/>
+    <w:lsdException w:name="List Table 1 Light Accent 2" w:uiPriority="46"/>
+    <w:lsdException w:name="List Table 2 Accent 2" w:uiPriority="47"/>
+    <w:lsdException w:name="List Table 3 Accent 2" w:uiPriority="48"/>
+    <w:lsdException w:name="List Table 4 Accent 2" w:uiPriority="49"/>
+    <w:lsdException w:name="List Table 5 Dark Accent 2" w:uiPriority="50"/>
+    <w:lsdException w:name="List Table 6 Colorful Accent 2" w:uiPriority="51"/>
+    <w:lsdException w:name="List Table 7 Colorful Accent 2" w:uiPriority="52"/>
+    <w:lsdException w:name="List Table 1 Light Accent 3" w:uiPriority="46"/>
+    <w:lsdException w:name="List Table 2 Accent 3" w:uiPriority="47"/>
+    <w:lsdException w:name="List Table 3 Accent 3" w:uiPriority="48"/>
+    <w:lsdException w:name="List Table 4 Accent 3" w:uiPriority="49"/>
+    <w:lsdException w:name="List Table 5 Dark Accent 3" w:uiPriority="50"/>
+    <w:lsdException w:name="List Table 6 Colorful Accent 3" w:uiPriority="51"/>
+    <w:lsdException w:name="List Table 7 Colorful Accent 3" w:uiPriority="52"/>
+    <w:lsdException w:name="List Table 1 Light Accent 4" w:uiPriority="46"/>
+    <w:lsdException w:name="List Table 2 Accent 4" w:uiPriority="47"/>
+    <w:lsdException w:name="List Table 3 Accent 4" w:uiPriority="48"/>
+    <w:lsdException w:name="List Table 4 Accent 4" w:uiPriority="49"/>
+    <w:lsdException w:name="List Table 5 Dark Accent 4" w:uiPriority="50"/>
+    <w:lsdException w:name="List Table 6 Colorful Accent 4" w:uiPriority="51"/>
+    <w:lsdException w:name="List Table 7 Colorful Accent 4" w:uiPriority="52"/>
+    <w:lsdException w:name="List Table 1 Light Accent 5" w:uiPriority="46"/>
+    <w:lsdException w:name="List Table 2 Accent 5" w:uiPriority="47"/>
+    <w:lsdException w:name="List Table 3 Accent 5" w:uiPriority="48"/>
+    <w:lsdException w:name="List Table 4 Accent 5" w:uiPriority="49"/>
+    <w:lsdException w:name="List Table 5 Dark Accent 5" w:uiPriority="50"/>
+    <w:lsdException w:name="List Table 6 Colorful Accent 5" w:uiPriority="51"/>
+    <w:lsdException w:name="List Table 7 Colorful Accent 5" w:uiPriority="52"/>
+    <w:lsdException w:name="List Table 1 Light Accent 6" w:uiPriority="46"/>
+    <w:lsdException w:name="List Table 2 Accent 6" w:uiPriority="47"/>
+    <w:lsdException w:name="List Table 3 Accent 6" w:uiPriority="48"/>
+    <w:lsdException w:name="List Table 4 Accent 6" w:uiPriority="49"/>
+    <w:lsdException w:name="List Table 5 Dark Accent 6" w:uiPriority="50"/>
+    <w:lsdException w:name="List Table 6 Colorful Accent 6" w:uiPriority="51"/>
+    <w:lsdException w:name="List Table 7 Colorful Accent 6" w:uiPriority="52"/>
   </w:latentStyles>
   <w:style w:type="paragraph" w:default="1" w:styleId="Normal">
     <w:name w:val="Normal"/>
@@ -630,203 +1004,91 @@
       <w:ind w:left="720" w:hanging="720"/>
     </w:pPr>
   </w:style>
-</w:styles>
-</file>
-
-<file path=word/stylesWithEffects.xml><?xml version="1.0" encoding="utf-8"?>
-<w:styles xmlns:wpc="http://schemas.microsoft.com/office/word/2010/wordprocessingCanvas" xmlns:mo="http://schemas.microsoft.com/office/mac/office/2008/main" xmlns:mc="http://schemas.openxmlformats.org/markup-compatibility/2006" xmlns:mv="urn:schemas-microsoft-com:mac:vml" xmlns:o="urn:schemas-microsoft-com:office:office" xmlns:r="http://schemas.openxmlformats.org/officeDocument/2006/relationships" xmlns:m="http://schemas.openxmlformats.org/officeDocument/2006/math" xmlns:v="urn:schemas-microsoft-com:vml" xmlns:wp14="http://schemas.microsoft.com/office/word/2010/wordprocessingDrawing" xmlns:wp="http://schemas.openxmlformats.org/drawingml/2006/wordprocessingDrawing" xmlns:w10="urn:schemas-microsoft-com:office:word" xmlns:w="http://schemas.openxmlformats.org/wordprocessingml/2006/main" xmlns:w14="http://schemas.microsoft.com/office/word/2010/wordml" xmlns:wpg="http://schemas.microsoft.com/office/word/2010/wordprocessingGroup" xmlns:wpi="http://schemas.microsoft.com/office/word/2010/wordprocessingInk" xmlns:wne="http://schemas.microsoft.com/office/word/2006/wordml" xmlns:wps="http://schemas.microsoft.com/office/word/2010/wordprocessingShape" mc:Ignorable="w14 wp14">
-  <w:docDefaults>
-    <w:rPrDefault>
-      <w:rPr>
-        <w:rFonts w:asciiTheme="minorHAnsi" w:eastAsiaTheme="minorEastAsia" w:hAnsiTheme="minorHAnsi" w:cstheme="minorBidi"/>
-        <w:sz w:val="24"/>
-        <w:szCs w:val="24"/>
-        <w:lang w:val="en-US" w:eastAsia="en-US" w:bidi="ar-SA"/>
-      </w:rPr>
-    </w:rPrDefault>
-    <w:pPrDefault/>
-  </w:docDefaults>
-  <w:latentStyles w:defLockedState="0" w:defUIPriority="99" w:defSemiHidden="1" w:defUnhideWhenUsed="1" w:defQFormat="0" w:count="276">
-    <w:lsdException w:name="Normal" w:semiHidden="0" w:uiPriority="0" w:unhideWhenUsed="0" w:qFormat="1"/>
-    <w:lsdException w:name="heading 1" w:semiHidden="0" w:uiPriority="9" w:unhideWhenUsed="0" w:qFormat="1"/>
-    <w:lsdException w:name="heading 2" w:uiPriority="9" w:qFormat="1"/>
-    <w:lsdException w:name="heading 3" w:uiPriority="9" w:qFormat="1"/>
-    <w:lsdException w:name="heading 4" w:uiPriority="9" w:qFormat="1"/>
-    <w:lsdException w:name="heading 5" w:uiPriority="9" w:qFormat="1"/>
-    <w:lsdException w:name="heading 6" w:uiPriority="9" w:qFormat="1"/>
-    <w:lsdException w:name="heading 7" w:uiPriority="9" w:qFormat="1"/>
-    <w:lsdException w:name="heading 8" w:uiPriority="9" w:qFormat="1"/>
-    <w:lsdException w:name="heading 9" w:uiPriority="9" w:qFormat="1"/>
-    <w:lsdException w:name="toc 1" w:uiPriority="39"/>
-    <w:lsdException w:name="toc 2" w:uiPriority="39"/>
-    <w:lsdException w:name="toc 3" w:uiPriority="39"/>
-    <w:lsdException w:name="toc 4" w:uiPriority="39"/>
-    <w:lsdException w:name="toc 5" w:uiPriority="39"/>
-    <w:lsdException w:name="toc 6" w:uiPriority="39"/>
-    <w:lsdException w:name="toc 7" w:uiPriority="39"/>
-    <w:lsdException w:name="toc 8" w:uiPriority="39"/>
-    <w:lsdException w:name="toc 9" w:uiPriority="39"/>
-    <w:lsdException w:name="caption" w:uiPriority="35" w:qFormat="1"/>
-    <w:lsdException w:name="Title" w:semiHidden="0" w:uiPriority="10" w:unhideWhenUsed="0" w:qFormat="1"/>
-    <w:lsdException w:name="Default Paragraph Font" w:uiPriority="1"/>
-    <w:lsdException w:name="Subtitle" w:semiHidden="0" w:uiPriority="11" w:unhideWhenUsed="0" w:qFormat="1"/>
-    <w:lsdException w:name="Strong" w:semiHidden="0" w:uiPriority="22" w:unhideWhenUsed="0" w:qFormat="1"/>
-    <w:lsdException w:name="Emphasis" w:semiHidden="0" w:uiPriority="20" w:unhideWhenUsed="0" w:qFormat="1"/>
-    <w:lsdException w:name="Table Grid" w:semiHidden="0" w:uiPriority="59" w:unhideWhenUsed="0"/>
-    <w:lsdException w:name="Placeholder Text" w:unhideWhenUsed="0"/>
-    <w:lsdException w:name="No Spacing" w:semiHidden="0" w:uiPriority="1" w:unhideWhenUsed="0" w:qFormat="1"/>
-    <w:lsdException w:name="Light Shading" w:semiHidden="0" w:uiPriority="60" w:unhideWhenUsed="0"/>
-    <w:lsdException w:name="Light List" w:semiHidden="0" w:uiPriority="61" w:unhideWhenUsed="0"/>
-    <w:lsdException w:name="Light Grid" w:semiHidden="0" w:uiPriority="62" w:unhideWhenUsed="0"/>
-    <w:lsdException w:name="Medium Shading 1" w:semiHidden="0" w:uiPriority="63" w:unhideWhenUsed="0"/>
-    <w:lsdException w:name="Medium Shading 2" w:semiHidden="0" w:uiPriority="64" w:unhideWhenUsed="0"/>
-    <w:lsdException w:name="Medium List 1" w:semiHidden="0" w:uiPriority="65" w:unhideWhenUsed="0"/>
-    <w:lsdException w:name="Medium List 2" w:semiHidden="0" w:uiPriority="66" w:unhideWhenUsed="0"/>
-    <w:lsdException w:name="Medium Grid 1" w:semiHidden="0" w:uiPriority="67" w:unhideWhenUsed="0"/>
-    <w:lsdException w:name="Medium Grid 2" w:semiHidden="0" w:uiPriority="68" w:unhideWhenUsed="0"/>
-    <w:lsdException w:name="Medium Grid 3" w:semiHidden="0" w:uiPriority="69" w:unhideWhenUsed="0"/>
-    <w:lsdException w:name="Dark List" w:semiHidden="0" w:uiPriority="70" w:unhideWhenUsed="0"/>
-    <w:lsdException w:name="Colorful Shading" w:semiHidden="0" w:uiPriority="71" w:unhideWhenUsed="0"/>
-    <w:lsdException w:name="Colorful List" w:semiHidden="0" w:uiPriority="72" w:unhideWhenUsed="0"/>
-    <w:lsdException w:name="Colorful Grid" w:semiHidden="0" w:uiPriority="73" w:unhideWhenUsed="0"/>
-    <w:lsdException w:name="Light Shading Accent 1" w:semiHidden="0" w:uiPriority="60" w:unhideWhenUsed="0"/>
-    <w:lsdException w:name="Light List Accent 1" w:semiHidden="0" w:uiPriority="61" w:unhideWhenUsed="0"/>
-    <w:lsdException w:name="Light Grid Accent 1" w:semiHidden="0" w:uiPriority="62" w:unhideWhenUsed="0"/>
-    <w:lsdException w:name="Medium Shading 1 Accent 1" w:semiHidden="0" w:uiPriority="63" w:unhideWhenUsed="0"/>
-    <w:lsdException w:name="Medium Shading 2 Accent 1" w:semiHidden="0" w:uiPriority="64" w:unhideWhenUsed="0"/>
-    <w:lsdException w:name="Medium List 1 Accent 1" w:semiHidden="0" w:uiPriority="65" w:unhideWhenUsed="0"/>
-    <w:lsdException w:name="Revision" w:unhideWhenUsed="0"/>
-    <w:lsdException w:name="List Paragraph" w:semiHidden="0" w:uiPriority="34" w:unhideWhenUsed="0" w:qFormat="1"/>
-    <w:lsdException w:name="Quote" w:semiHidden="0" w:uiPriority="29" w:unhideWhenUsed="0" w:qFormat="1"/>
-    <w:lsdException w:name="Intense Quote" w:semiHidden="0" w:uiPriority="30" w:unhideWhenUsed="0" w:qFormat="1"/>
-    <w:lsdException w:name="Medium List 2 Accent 1" w:semiHidden="0" w:uiPriority="66" w:unhideWhenUsed="0"/>
-    <w:lsdException w:name="Medium Grid 1 Accent 1" w:semiHidden="0" w:uiPriority="67" w:unhideWhenUsed="0"/>
-    <w:lsdException w:name="Medium Grid 2 Accent 1" w:semiHidden="0" w:uiPriority="68" w:unhideWhenUsed="0"/>
-    <w:lsdException w:name="Medium Grid 3 Accent 1" w:semiHidden="0" w:uiPriority="69" w:unhideWhenUsed="0"/>
-    <w:lsdException w:name="Dark List Accent 1" w:semiHidden="0" w:uiPriority="70" w:unhideWhenUsed="0"/>
-    <w:lsdException w:name="Colorful Shading Accent 1" w:semiHidden="0" w:uiPriority="71" w:unhideWhenUsed="0"/>
-    <w:lsdException w:name="Colorful List Accent 1" w:semiHidden="0" w:uiPriority="72" w:unhideWhenUsed="0"/>
-    <w:lsdException w:name="Colorful Grid Accent 1" w:semiHidden="0" w:uiPriority="73" w:unhideWhenUsed="0"/>
-    <w:lsdException w:name="Light Shading Accent 2" w:semiHidden="0" w:uiPriority="60" w:unhideWhenUsed="0"/>
-    <w:lsdException w:name="Light List Accent 2" w:semiHidden="0" w:uiPriority="61" w:unhideWhenUsed="0"/>
-    <w:lsdException w:name="Light Grid Accent 2" w:semiHidden="0" w:uiPriority="62" w:unhideWhenUsed="0"/>
-    <w:lsdException w:name="Medium Shading 1 Accent 2" w:semiHidden="0" w:uiPriority="63" w:unhideWhenUsed="0"/>
-    <w:lsdException w:name="Medium Shading 2 Accent 2" w:semiHidden="0" w:uiPriority="64" w:unhideWhenUsed="0"/>
-    <w:lsdException w:name="Medium List 1 Accent 2" w:semiHidden="0" w:uiPriority="65" w:unhideWhenUsed="0"/>
-    <w:lsdException w:name="Medium List 2 Accent 2" w:semiHidden="0" w:uiPriority="66" w:unhideWhenUsed="0"/>
-    <w:lsdException w:name="Medium Grid 1 Accent 2" w:semiHidden="0" w:uiPriority="67" w:unhideWhenUsed="0"/>
-    <w:lsdException w:name="Medium Grid 2 Accent 2" w:semiHidden="0" w:uiPriority="68" w:unhideWhenUsed="0"/>
-    <w:lsdException w:name="Medium Grid 3 Accent 2" w:semiHidden="0" w:uiPriority="69" w:unhideWhenUsed="0"/>
-    <w:lsdException w:name="Dark List Accent 2" w:semiHidden="0" w:uiPriority="70" w:unhideWhenUsed="0"/>
-    <w:lsdException w:name="Colorful Shading Accent 2" w:semiHidden="0" w:uiPriority="71" w:unhideWhenUsed="0"/>
-    <w:lsdException w:name="Colorful List Accent 2" w:semiHidden="0" w:uiPriority="72" w:unhideWhenUsed="0"/>
-    <w:lsdException w:name="Colorful Grid Accent 2" w:semiHidden="0" w:uiPriority="73" w:unhideWhenUsed="0"/>
-    <w:lsdException w:name="Light Shading Accent 3" w:semiHidden="0" w:uiPriority="60" w:unhideWhenUsed="0"/>
-    <w:lsdException w:name="Light List Accent 3" w:semiHidden="0" w:uiPriority="61" w:unhideWhenUsed="0"/>
-    <w:lsdException w:name="Light Grid Accent 3" w:semiHidden="0" w:uiPriority="62" w:unhideWhenUsed="0"/>
-    <w:lsdException w:name="Medium Shading 1 Accent 3" w:semiHidden="0" w:uiPriority="63" w:unhideWhenUsed="0"/>
-    <w:lsdException w:name="Medium Shading 2 Accent 3" w:semiHidden="0" w:uiPriority="64" w:unhideWhenUsed="0"/>
-    <w:lsdException w:name="Medium List 1 Accent 3" w:semiHidden="0" w:uiPriority="65" w:unhideWhenUsed="0"/>
-    <w:lsdException w:name="Medium List 2 Accent 3" w:semiHidden="0" w:uiPriority="66" w:unhideWhenUsed="0"/>
-    <w:lsdException w:name="Medium Grid 1 Accent 3" w:semiHidden="0" w:uiPriority="67" w:unhideWhenUsed="0"/>
-    <w:lsdException w:name="Medium Grid 2 Accent 3" w:semiHidden="0" w:uiPriority="68" w:unhideWhenUsed="0"/>
-    <w:lsdException w:name="Medium Grid 3 Accent 3" w:semiHidden="0" w:uiPriority="69" w:unhideWhenUsed="0"/>
-    <w:lsdException w:name="Dark List Accent 3" w:semiHidden="0" w:uiPriority="70" w:unhideWhenUsed="0"/>
-    <w:lsdException w:name="Colorful Shading Accent 3" w:semiHidden="0" w:uiPriority="71" w:unhideWhenUsed="0"/>
-    <w:lsdException w:name="Colorful List Accent 3" w:semiHidden="0" w:uiPriority="72" w:unhideWhenUsed="0"/>
-    <w:lsdException w:name="Colorful Grid Accent 3" w:semiHidden="0" w:uiPriority="73" w:unhideWhenUsed="0"/>
-    <w:lsdException w:name="Light Shading Accent 4" w:semiHidden="0" w:uiPriority="60" w:unhideWhenUsed="0"/>
-    <w:lsdException w:name="Light List Accent 4" w:semiHidden="0" w:uiPriority="61" w:unhideWhenUsed="0"/>
-    <w:lsdException w:name="Light Grid Accent 4" w:semiHidden="0" w:uiPriority="62" w:unhideWhenUsed="0"/>
-    <w:lsdException w:name="Medium Shading 1 Accent 4" w:semiHidden="0" w:uiPriority="63" w:unhideWhenUsed="0"/>
-    <w:lsdException w:name="Medium Shading 2 Accent 4" w:semiHidden="0" w:uiPriority="64" w:unhideWhenUsed="0"/>
-    <w:lsdException w:name="Medium List 1 Accent 4" w:semiHidden="0" w:uiPriority="65" w:unhideWhenUsed="0"/>
-    <w:lsdException w:name="Medium List 2 Accent 4" w:semiHidden="0" w:uiPriority="66" w:unhideWhenUsed="0"/>
-    <w:lsdException w:name="Medium Grid 1 Accent 4" w:semiHidden="0" w:uiPriority="67" w:unhideWhenUsed="0"/>
-    <w:lsdException w:name="Medium Grid 2 Accent 4" w:semiHidden="0" w:uiPriority="68" w:unhideWhenUsed="0"/>
-    <w:lsdException w:name="Medium Grid 3 Accent 4" w:semiHidden="0" w:uiPriority="69" w:unhideWhenUsed="0"/>
-    <w:lsdException w:name="Dark List Accent 4" w:semiHidden="0" w:uiPriority="70" w:unhideWhenUsed="0"/>
-    <w:lsdException w:name="Colorful Shading Accent 4" w:semiHidden="0" w:uiPriority="71" w:unhideWhenUsed="0"/>
-    <w:lsdException w:name="Colorful List Accent 4" w:semiHidden="0" w:uiPriority="72" w:unhideWhenUsed="0"/>
-    <w:lsdException w:name="Colorful Grid Accent 4" w:semiHidden="0" w:uiPriority="73" w:unhideWhenUsed="0"/>
-    <w:lsdException w:name="Light Shading Accent 5" w:semiHidden="0" w:uiPriority="60" w:unhideWhenUsed="0"/>
-    <w:lsdException w:name="Light List Accent 5" w:semiHidden="0" w:uiPriority="61" w:unhideWhenUsed="0"/>
-    <w:lsdException w:name="Light Grid Accent 5" w:semiHidden="0" w:uiPriority="62" w:unhideWhenUsed="0"/>
-    <w:lsdException w:name="Medium Shading 1 Accent 5" w:semiHidden="0" w:uiPriority="63" w:unhideWhenUsed="0"/>
-    <w:lsdException w:name="Medium Shading 2 Accent 5" w:semiHidden="0" w:uiPriority="64" w:unhideWhenUsed="0"/>
-    <w:lsdException w:name="Medium List 1 Accent 5" w:semiHidden="0" w:uiPriority="65" w:unhideWhenUsed="0"/>
-    <w:lsdException w:name="Medium List 2 Accent 5" w:semiHidden="0" w:uiPriority="66" w:unhideWhenUsed="0"/>
-    <w:lsdException w:name="Medium Grid 1 Accent 5" w:semiHidden="0" w:uiPriority="67" w:unhideWhenUsed="0"/>
-    <w:lsdException w:name="Medium Grid 2 Accent 5" w:semiHidden="0" w:uiPriority="68" w:unhideWhenUsed="0"/>
-    <w:lsdException w:name="Medium Grid 3 Accent 5" w:semiHidden="0" w:uiPriority="69" w:unhideWhenUsed="0"/>
-    <w:lsdException w:name="Dark List Accent 5" w:semiHidden="0" w:uiPriority="70" w:unhideWhenUsed="0"/>
-    <w:lsdException w:name="Colorful Shading Accent 5" w:semiHidden="0" w:uiPriority="71" w:unhideWhenUsed="0"/>
-    <w:lsdException w:name="Colorful List Accent 5" w:semiHidden="0" w:uiPriority="72" w:unhideWhenUsed="0"/>
-    <w:lsdException w:name="Colorful Grid Accent 5" w:semiHidden="0" w:uiPriority="73" w:unhideWhenUsed="0"/>
-    <w:lsdException w:name="Light Shading Accent 6" w:semiHidden="0" w:uiPriority="60" w:unhideWhenUsed="0"/>
-    <w:lsdException w:name="Light List Accent 6" w:semiHidden="0" w:uiPriority="61" w:unhideWhenUsed="0"/>
-    <w:lsdException w:name="Light Grid Accent 6" w:semiHidden="0" w:uiPriority="62" w:unhideWhenUsed="0"/>
-    <w:lsdException w:name="Medium Shading 1 Accent 6" w:semiHidden="0" w:uiPriority="63" w:unhideWhenUsed="0"/>
-    <w:lsdException w:name="Medium Shading 2 Accent 6" w:semiHidden="0" w:uiPriority="64" w:unhideWhenUsed="0"/>
-    <w:lsdException w:name="Medium List 1 Accent 6" w:semiHidden="0" w:uiPriority="65" w:unhideWhenUsed="0"/>
-    <w:lsdException w:name="Medium List 2 Accent 6" w:semiHidden="0" w:uiPriority="66" w:unhideWhenUsed="0"/>
-    <w:lsdException w:name="Medium Grid 1 Accent 6" w:semiHidden="0" w:uiPriority="67" w:unhideWhenUsed="0"/>
-    <w:lsdException w:name="Medium Grid 2 Accent 6" w:semiHidden="0" w:uiPriority="68" w:unhideWhenUsed="0"/>
-    <w:lsdException w:name="Medium Grid 3 Accent 6" w:semiHidden="0" w:uiPriority="69" w:unhideWhenUsed="0"/>
-    <w:lsdException w:name="Dark List Accent 6" w:semiHidden="0" w:uiPriority="70" w:unhideWhenUsed="0"/>
-    <w:lsdException w:name="Colorful Shading Accent 6" w:semiHidden="0" w:uiPriority="71" w:unhideWhenUsed="0"/>
-    <w:lsdException w:name="Colorful List Accent 6" w:semiHidden="0" w:uiPriority="72" w:unhideWhenUsed="0"/>
-    <w:lsdException w:name="Colorful Grid Accent 6" w:semiHidden="0" w:uiPriority="73" w:unhideWhenUsed="0"/>
-    <w:lsdException w:name="Subtle Emphasis" w:semiHidden="0" w:uiPriority="19" w:unhideWhenUsed="0" w:qFormat="1"/>
-    <w:lsdException w:name="Intense Emphasis" w:semiHidden="0" w:uiPriority="21" w:unhideWhenUsed="0" w:qFormat="1"/>
-    <w:lsdException w:name="Subtle Reference" w:semiHidden="0" w:uiPriority="31" w:unhideWhenUsed="0" w:qFormat="1"/>
-    <w:lsdException w:name="Intense Reference" w:semiHidden="0" w:uiPriority="32" w:unhideWhenUsed="0" w:qFormat="1"/>
-    <w:lsdException w:name="Book Title" w:semiHidden="0" w:uiPriority="33" w:unhideWhenUsed="0" w:qFormat="1"/>
-    <w:lsdException w:name="Bibliography" w:uiPriority="37"/>
-    <w:lsdException w:name="TOC Heading" w:uiPriority="39" w:qFormat="1"/>
-  </w:latentStyles>
-  <w:style w:type="paragraph" w:default="1" w:styleId="Normal">
-    <w:name w:val="Normal"/>
-    <w:qFormat/>
-  </w:style>
-  <w:style w:type="character" w:default="1" w:styleId="DefaultParagraphFont">
-    <w:name w:val="Default Paragraph Font"/>
-    <w:uiPriority w:val="1"/>
-    <w:semiHidden/>
-    <w:unhideWhenUsed/>
-  </w:style>
-  <w:style w:type="table" w:default="1" w:styleId="TableNormal">
-    <w:name w:val="Normal Table"/>
+  <w:style w:type="paragraph" w:styleId="BalloonText">
+    <w:name w:val="Balloon Text"/>
+    <w:basedOn w:val="Normal"/>
+    <w:link w:val="BalloonTextChar"/>
     <w:uiPriority w:val="99"/>
     <w:semiHidden/>
     <w:unhideWhenUsed/>
-    <w:tblPr>
-      <w:tblInd w:w="0" w:type="dxa"/>
-      <w:tblCellMar>
-        <w:top w:w="0" w:type="dxa"/>
-        <w:left w:w="108" w:type="dxa"/>
-        <w:bottom w:w="0" w:type="dxa"/>
-        <w:right w:w="108" w:type="dxa"/>
-      </w:tblCellMar>
-    </w:tblPr>
+    <w:rsid w:val="00110B67"/>
+    <w:rPr>
+      <w:rFonts w:ascii="Times New Roman" w:hAnsi="Times New Roman" w:cs="Times New Roman"/>
+      <w:sz w:val="18"/>
+      <w:szCs w:val="18"/>
+    </w:rPr>
   </w:style>
-  <w:style w:type="numbering" w:default="1" w:styleId="NoList">
-    <w:name w:val="No List"/>
+  <w:style w:type="character" w:customStyle="1" w:styleId="BalloonTextChar">
+    <w:name w:val="Balloon Text Char"/>
+    <w:basedOn w:val="DefaultParagraphFont"/>
+    <w:link w:val="BalloonText"/>
+    <w:uiPriority w:val="99"/>
+    <w:semiHidden/>
+    <w:rsid w:val="00110B67"/>
+    <w:rPr>
+      <w:rFonts w:ascii="Times New Roman" w:hAnsi="Times New Roman" w:cs="Times New Roman"/>
+      <w:sz w:val="18"/>
+      <w:szCs w:val="18"/>
+    </w:rPr>
+  </w:style>
+  <w:style w:type="character" w:styleId="CommentReference">
+    <w:name w:val="annotation reference"/>
+    <w:basedOn w:val="DefaultParagraphFont"/>
     <w:uiPriority w:val="99"/>
     <w:semiHidden/>
     <w:unhideWhenUsed/>
+    <w:rsid w:val="00110B67"/>
+    <w:rPr>
+      <w:sz w:val="18"/>
+      <w:szCs w:val="18"/>
+    </w:rPr>
   </w:style>
-  <w:style w:type="paragraph" w:styleId="Bibliography">
-    <w:name w:val="Bibliography"/>
+  <w:style w:type="paragraph" w:styleId="CommentText">
+    <w:name w:val="annotation text"/>
     <w:basedOn w:val="Normal"/>
-    <w:next w:val="Normal"/>
-    <w:uiPriority w:val="37"/>
+    <w:link w:val="CommentTextChar"/>
+    <w:uiPriority w:val="99"/>
+    <w:semiHidden/>
     <w:unhideWhenUsed/>
-    <w:rsid w:val="00A83F5B"/>
-    <w:pPr>
-      <w:spacing w:line="480" w:lineRule="auto"/>
-      <w:ind w:left="720" w:hanging="720"/>
-    </w:pPr>
+    <w:rsid w:val="00110B67"/>
+  </w:style>
+  <w:style w:type="character" w:customStyle="1" w:styleId="CommentTextChar">
+    <w:name w:val="Comment Text Char"/>
+    <w:basedOn w:val="DefaultParagraphFont"/>
+    <w:link w:val="CommentText"/>
+    <w:uiPriority w:val="99"/>
+    <w:semiHidden/>
+    <w:rsid w:val="00110B67"/>
+  </w:style>
+  <w:style w:type="paragraph" w:styleId="CommentSubject">
+    <w:name w:val="annotation subject"/>
+    <w:basedOn w:val="CommentText"/>
+    <w:next w:val="CommentText"/>
+    <w:link w:val="CommentSubjectChar"/>
+    <w:uiPriority w:val="99"/>
+    <w:semiHidden/>
+    <w:unhideWhenUsed/>
+    <w:rsid w:val="00110B67"/>
+    <w:rPr>
+      <w:b/>
+      <w:bCs/>
+      <w:sz w:val="20"/>
+      <w:szCs w:val="20"/>
+    </w:rPr>
+  </w:style>
+  <w:style w:type="character" w:customStyle="1" w:styleId="CommentSubjectChar">
+    <w:name w:val="Comment Subject Char"/>
+    <w:basedOn w:val="CommentTextChar"/>
+    <w:link w:val="CommentSubject"/>
+    <w:uiPriority w:val="99"/>
+    <w:semiHidden/>
+    <w:rsid w:val="00110B67"/>
+    <w:rPr>
+      <w:b/>
+      <w:bCs/>
+      <w:sz w:val="20"/>
+      <w:szCs w:val="20"/>
+    </w:rPr>
   </w:style>
 </w:styles>
 </file>

</xml_diff>